<commit_message>
fixed energy bar labels
</commit_message>
<xml_diff>
--- a/To prove that highly efficient filters do not negatively impact the heating and cooling system performance.docx
+++ b/To prove that highly efficient filters do not negatively impact the heating and cooling system performance.docx
@@ -5,7 +5,13 @@
     <w:p>
       <w:r>
         <w:tab/>
-        <w:t xml:space="preserve">To prove that highly efficient filters do not negatively impact the heating and cooling system performance, the energy consumption was measured while different types of filters were tested. The energy consumption of the HVAC system will increase if the system is under stress. Three different types of filters were tested: fiberglass, 3M MERV 8, and 3M MPR 1900. The 3M filters were tested both clean and dirty to show that even when these filters are at end of life, the system will still not undergo any additional stress. The system was </w:t>
+        <w:t xml:space="preserve">To prove that highly efficient filters do not negatively impact the heating and cooling system performance, the energy consumption was measured while different types of filters were tested. The energy consumption of the HVAC system will increase if the system is under stress. Three different types of filters were tested: fiberglass, 3M MERV 8, and 3M MPR 1900. The 3M filters were tested both clean and dirty to show that even when these filters are at end of life, the system will still not undergo any additional stress. </w:t>
+      </w:r>
+      <w:r>
+        <w:t xml:space="preserve">Each of these five filter types had one replicate for a total of ten unique samples in this study. </w:t>
+      </w:r>
+      <w:r>
+        <w:t xml:space="preserve">The system was </w:t>
       </w:r>
       <w:proofErr w:type="gramStart"/>
       <w:r>
@@ -26,18 +32,2390 @@
       </w:r>
       <w:r>
         <w:t>F.</w:t>
+      </w:r>
+      <w:r>
+        <w:t xml:space="preserve"> The same filters were used in the system during the heating and the cooling simulations. </w:t>
       </w:r>
     </w:p>
     <w:p>
       <w:r>
         <w:tab/>
-        <w:t>Due to the automation of the test design, filters were tested for various amounts of time. For this analysis, we choose to analysis only the first two hours of use. In Figure 1 (a – j) you will see the power cycles of the HVAC system over the first 7200 seconds as well as the corresponding filter pressure drop during that same time.</w:t>
+        <w:t xml:space="preserve">Due to the automation of the test design, filters were tested for various amounts of time. For this analysis, we choose to analysis only the first two hours of use. </w:t>
       </w:r>
     </w:p>
     <w:p/>
     <w:p>
+      <w:pPr>
+        <w:jc w:val="center"/>
+      </w:pPr>
+    </w:p>
+    <w:p>
+      <w:pPr>
+        <w:jc w:val="center"/>
+        <w:rPr>
+          <w:b/>
+          <w:bCs/>
+        </w:rPr>
+      </w:pPr>
+      <w:r>
+        <w:rPr>
+          <w:b/>
+          <w:bCs/>
+          <w:noProof/>
+        </w:rPr>
+        <w:drawing>
+          <wp:inline distT="0" distB="0" distL="0" distR="0" wp14:anchorId="7E38EA5F" wp14:editId="5C1B68EA">
+            <wp:extent cx="1371600" cy="914400"/>
+            <wp:effectExtent l="0" t="0" r="0" b="0"/>
+            <wp:docPr id="23" name="Picture 23" descr="A screenshot of a cell phone&#10;&#10;Description automatically generated"/>
+            <wp:cNvGraphicFramePr>
+              <a:graphicFrameLocks xmlns:a="http://schemas.openxmlformats.org/drawingml/2006/main" noChangeAspect="1"/>
+            </wp:cNvGraphicFramePr>
+            <a:graphic xmlns:a="http://schemas.openxmlformats.org/drawingml/2006/main">
+              <a:graphicData uri="http://schemas.openxmlformats.org/drawingml/2006/picture">
+                <pic:pic xmlns:pic="http://schemas.openxmlformats.org/drawingml/2006/picture">
+                  <pic:nvPicPr>
+                    <pic:cNvPr id="23" name="40.0 Clean FG-1 Pressure Drops over Time.png"/>
+                    <pic:cNvPicPr/>
+                  </pic:nvPicPr>
+                  <pic:blipFill>
+                    <a:blip r:embed="rId4" cstate="print">
+                      <a:extLst>
+                        <a:ext uri="{28A0092B-C50C-407E-A947-70E740481C1C}">
+                          <a14:useLocalDpi xmlns:a14="http://schemas.microsoft.com/office/drawing/2010/main" val="0"/>
+                        </a:ext>
+                      </a:extLst>
+                    </a:blip>
+                    <a:stretch>
+                      <a:fillRect/>
+                    </a:stretch>
+                  </pic:blipFill>
+                  <pic:spPr>
+                    <a:xfrm>
+                      <a:off x="0" y="0"/>
+                      <a:ext cx="1371600" cy="914400"/>
+                    </a:xfrm>
+                    <a:prstGeom prst="rect">
+                      <a:avLst/>
+                    </a:prstGeom>
+                  </pic:spPr>
+                </pic:pic>
+              </a:graphicData>
+            </a:graphic>
+          </wp:inline>
+        </w:drawing>
+      </w:r>
+      <w:r>
+        <w:rPr>
+          <w:b/>
+          <w:bCs/>
+          <w:noProof/>
+        </w:rPr>
+        <w:drawing>
+          <wp:inline distT="0" distB="0" distL="0" distR="0" wp14:anchorId="09904DAE" wp14:editId="36D40EDE">
+            <wp:extent cx="1371600" cy="914400"/>
+            <wp:effectExtent l="0" t="0" r="0" b="0"/>
+            <wp:docPr id="24" name="Picture 24" descr="A screenshot of a cell phone&#10;&#10;Description automatically generated"/>
+            <wp:cNvGraphicFramePr>
+              <a:graphicFrameLocks xmlns:a="http://schemas.openxmlformats.org/drawingml/2006/main" noChangeAspect="1"/>
+            </wp:cNvGraphicFramePr>
+            <a:graphic xmlns:a="http://schemas.openxmlformats.org/drawingml/2006/main">
+              <a:graphicData uri="http://schemas.openxmlformats.org/drawingml/2006/picture">
+                <pic:pic xmlns:pic="http://schemas.openxmlformats.org/drawingml/2006/picture">
+                  <pic:nvPicPr>
+                    <pic:cNvPr id="24" name="40.0 Clean FG-2 Pressure Drops over Time.png"/>
+                    <pic:cNvPicPr/>
+                  </pic:nvPicPr>
+                  <pic:blipFill>
+                    <a:blip r:embed="rId5" cstate="print">
+                      <a:extLst>
+                        <a:ext uri="{28A0092B-C50C-407E-A947-70E740481C1C}">
+                          <a14:useLocalDpi xmlns:a14="http://schemas.microsoft.com/office/drawing/2010/main" val="0"/>
+                        </a:ext>
+                      </a:extLst>
+                    </a:blip>
+                    <a:stretch>
+                      <a:fillRect/>
+                    </a:stretch>
+                  </pic:blipFill>
+                  <pic:spPr>
+                    <a:xfrm>
+                      <a:off x="0" y="0"/>
+                      <a:ext cx="1371600" cy="914400"/>
+                    </a:xfrm>
+                    <a:prstGeom prst="rect">
+                      <a:avLst/>
+                    </a:prstGeom>
+                  </pic:spPr>
+                </pic:pic>
+              </a:graphicData>
+            </a:graphic>
+          </wp:inline>
+        </w:drawing>
+      </w:r>
+      <w:r>
+        <w:rPr>
+          <w:b/>
+          <w:bCs/>
+          <w:noProof/>
+        </w:rPr>
+        <w:drawing>
+          <wp:inline distT="0" distB="0" distL="0" distR="0" wp14:anchorId="7EA6C1AB" wp14:editId="5DFEAA0A">
+            <wp:extent cx="1371600" cy="914400"/>
+            <wp:effectExtent l="0" t="0" r="0" b="0"/>
+            <wp:docPr id="25" name="Picture 25" descr="A screenshot of a cell phone&#10;&#10;Description automatically generated"/>
+            <wp:cNvGraphicFramePr>
+              <a:graphicFrameLocks xmlns:a="http://schemas.openxmlformats.org/drawingml/2006/main" noChangeAspect="1"/>
+            </wp:cNvGraphicFramePr>
+            <a:graphic xmlns:a="http://schemas.openxmlformats.org/drawingml/2006/main">
+              <a:graphicData uri="http://schemas.openxmlformats.org/drawingml/2006/picture">
+                <pic:pic xmlns:pic="http://schemas.openxmlformats.org/drawingml/2006/picture">
+                  <pic:nvPicPr>
+                    <pic:cNvPr id="25" name="40.0 Clean MERV 8-1 Pressure Drops over Time.png"/>
+                    <pic:cNvPicPr/>
+                  </pic:nvPicPr>
+                  <pic:blipFill>
+                    <a:blip r:embed="rId6" cstate="print">
+                      <a:extLst>
+                        <a:ext uri="{28A0092B-C50C-407E-A947-70E740481C1C}">
+                          <a14:useLocalDpi xmlns:a14="http://schemas.microsoft.com/office/drawing/2010/main" val="0"/>
+                        </a:ext>
+                      </a:extLst>
+                    </a:blip>
+                    <a:stretch>
+                      <a:fillRect/>
+                    </a:stretch>
+                  </pic:blipFill>
+                  <pic:spPr>
+                    <a:xfrm>
+                      <a:off x="0" y="0"/>
+                      <a:ext cx="1371600" cy="914400"/>
+                    </a:xfrm>
+                    <a:prstGeom prst="rect">
+                      <a:avLst/>
+                    </a:prstGeom>
+                  </pic:spPr>
+                </pic:pic>
+              </a:graphicData>
+            </a:graphic>
+          </wp:inline>
+        </w:drawing>
+      </w:r>
+      <w:r>
+        <w:rPr>
+          <w:b/>
+          <w:bCs/>
+          <w:noProof/>
+        </w:rPr>
+        <w:drawing>
+          <wp:inline distT="0" distB="0" distL="0" distR="0" wp14:anchorId="2F2B387E" wp14:editId="3B25814B">
+            <wp:extent cx="1371600" cy="914400"/>
+            <wp:effectExtent l="0" t="0" r="0" b="0"/>
+            <wp:docPr id="26" name="Picture 26" descr="A screenshot of a cell phone&#10;&#10;Description automatically generated"/>
+            <wp:cNvGraphicFramePr>
+              <a:graphicFrameLocks xmlns:a="http://schemas.openxmlformats.org/drawingml/2006/main" noChangeAspect="1"/>
+            </wp:cNvGraphicFramePr>
+            <a:graphic xmlns:a="http://schemas.openxmlformats.org/drawingml/2006/main">
+              <a:graphicData uri="http://schemas.openxmlformats.org/drawingml/2006/picture">
+                <pic:pic xmlns:pic="http://schemas.openxmlformats.org/drawingml/2006/picture">
+                  <pic:nvPicPr>
+                    <pic:cNvPr id="26" name="40.0 Clean MERV 8-2 Pressure Drops over Time.png"/>
+                    <pic:cNvPicPr/>
+                  </pic:nvPicPr>
+                  <pic:blipFill>
+                    <a:blip r:embed="rId7" cstate="print">
+                      <a:extLst>
+                        <a:ext uri="{28A0092B-C50C-407E-A947-70E740481C1C}">
+                          <a14:useLocalDpi xmlns:a14="http://schemas.microsoft.com/office/drawing/2010/main" val="0"/>
+                        </a:ext>
+                      </a:extLst>
+                    </a:blip>
+                    <a:stretch>
+                      <a:fillRect/>
+                    </a:stretch>
+                  </pic:blipFill>
+                  <pic:spPr>
+                    <a:xfrm>
+                      <a:off x="0" y="0"/>
+                      <a:ext cx="1371600" cy="914400"/>
+                    </a:xfrm>
+                    <a:prstGeom prst="rect">
+                      <a:avLst/>
+                    </a:prstGeom>
+                  </pic:spPr>
+                </pic:pic>
+              </a:graphicData>
+            </a:graphic>
+          </wp:inline>
+        </w:drawing>
+      </w:r>
+      <w:r>
+        <w:rPr>
+          <w:b/>
+          <w:bCs/>
+          <w:noProof/>
+        </w:rPr>
+        <w:drawing>
+          <wp:inline distT="0" distB="0" distL="0" distR="0" wp14:anchorId="1F9DFCA5" wp14:editId="0AF20569">
+            <wp:extent cx="1371600" cy="914400"/>
+            <wp:effectExtent l="0" t="0" r="0" b="0"/>
+            <wp:docPr id="21" name="Picture 21" descr="A screenshot of a cell phone&#10;&#10;Description automatically generated"/>
+            <wp:cNvGraphicFramePr>
+              <a:graphicFrameLocks xmlns:a="http://schemas.openxmlformats.org/drawingml/2006/main" noChangeAspect="1"/>
+            </wp:cNvGraphicFramePr>
+            <a:graphic xmlns:a="http://schemas.openxmlformats.org/drawingml/2006/main">
+              <a:graphicData uri="http://schemas.openxmlformats.org/drawingml/2006/picture">
+                <pic:pic xmlns:pic="http://schemas.openxmlformats.org/drawingml/2006/picture">
+                  <pic:nvPicPr>
+                    <pic:cNvPr id="21" name="40.0 Clean 1900-1 Pressure Drops over Time.png"/>
+                    <pic:cNvPicPr/>
+                  </pic:nvPicPr>
+                  <pic:blipFill>
+                    <a:blip r:embed="rId8" cstate="print">
+                      <a:extLst>
+                        <a:ext uri="{28A0092B-C50C-407E-A947-70E740481C1C}">
+                          <a14:useLocalDpi xmlns:a14="http://schemas.microsoft.com/office/drawing/2010/main" val="0"/>
+                        </a:ext>
+                      </a:extLst>
+                    </a:blip>
+                    <a:stretch>
+                      <a:fillRect/>
+                    </a:stretch>
+                  </pic:blipFill>
+                  <pic:spPr>
+                    <a:xfrm>
+                      <a:off x="0" y="0"/>
+                      <a:ext cx="1371600" cy="914400"/>
+                    </a:xfrm>
+                    <a:prstGeom prst="rect">
+                      <a:avLst/>
+                    </a:prstGeom>
+                  </pic:spPr>
+                </pic:pic>
+              </a:graphicData>
+            </a:graphic>
+          </wp:inline>
+        </w:drawing>
+      </w:r>
+      <w:r>
+        <w:rPr>
+          <w:b/>
+          <w:bCs/>
+          <w:noProof/>
+        </w:rPr>
+        <w:drawing>
+          <wp:inline distT="0" distB="0" distL="0" distR="0" wp14:anchorId="4116388B" wp14:editId="0C83FE79">
+            <wp:extent cx="1371600" cy="914400"/>
+            <wp:effectExtent l="0" t="0" r="0" b="0"/>
+            <wp:docPr id="22" name="Picture 22" descr="A screenshot of a cell phone&#10;&#10;Description automatically generated"/>
+            <wp:cNvGraphicFramePr>
+              <a:graphicFrameLocks xmlns:a="http://schemas.openxmlformats.org/drawingml/2006/main" noChangeAspect="1"/>
+            </wp:cNvGraphicFramePr>
+            <a:graphic xmlns:a="http://schemas.openxmlformats.org/drawingml/2006/main">
+              <a:graphicData uri="http://schemas.openxmlformats.org/drawingml/2006/picture">
+                <pic:pic xmlns:pic="http://schemas.openxmlformats.org/drawingml/2006/picture">
+                  <pic:nvPicPr>
+                    <pic:cNvPr id="22" name="40.0 Clean 1900-2 Pressure Drops over Time.png"/>
+                    <pic:cNvPicPr/>
+                  </pic:nvPicPr>
+                  <pic:blipFill>
+                    <a:blip r:embed="rId9" cstate="print">
+                      <a:extLst>
+                        <a:ext uri="{28A0092B-C50C-407E-A947-70E740481C1C}">
+                          <a14:useLocalDpi xmlns:a14="http://schemas.microsoft.com/office/drawing/2010/main" val="0"/>
+                        </a:ext>
+                      </a:extLst>
+                    </a:blip>
+                    <a:stretch>
+                      <a:fillRect/>
+                    </a:stretch>
+                  </pic:blipFill>
+                  <pic:spPr>
+                    <a:xfrm>
+                      <a:off x="0" y="0"/>
+                      <a:ext cx="1371600" cy="914400"/>
+                    </a:xfrm>
+                    <a:prstGeom prst="rect">
+                      <a:avLst/>
+                    </a:prstGeom>
+                  </pic:spPr>
+                </pic:pic>
+              </a:graphicData>
+            </a:graphic>
+          </wp:inline>
+        </w:drawing>
+      </w:r>
+      <w:r>
+        <w:rPr>
+          <w:b/>
+          <w:bCs/>
+          <w:noProof/>
+        </w:rPr>
+        <w:drawing>
+          <wp:inline distT="0" distB="0" distL="0" distR="0" wp14:anchorId="3EDA0436" wp14:editId="623CF1D5">
+            <wp:extent cx="1371600" cy="914400"/>
+            <wp:effectExtent l="0" t="0" r="0" b="0"/>
+            <wp:docPr id="29" name="Picture 29" descr="A screenshot of a cell phone&#10;&#10;Description automatically generated"/>
+            <wp:cNvGraphicFramePr>
+              <a:graphicFrameLocks xmlns:a="http://schemas.openxmlformats.org/drawingml/2006/main" noChangeAspect="1"/>
+            </wp:cNvGraphicFramePr>
+            <a:graphic xmlns:a="http://schemas.openxmlformats.org/drawingml/2006/main">
+              <a:graphicData uri="http://schemas.openxmlformats.org/drawingml/2006/picture">
+                <pic:pic xmlns:pic="http://schemas.openxmlformats.org/drawingml/2006/picture">
+                  <pic:nvPicPr>
+                    <pic:cNvPr id="29" name="40.0 Dirty MERV 8-4 Pressure Drops over Time.png"/>
+                    <pic:cNvPicPr/>
+                  </pic:nvPicPr>
+                  <pic:blipFill>
+                    <a:blip r:embed="rId10" cstate="print">
+                      <a:extLst>
+                        <a:ext uri="{28A0092B-C50C-407E-A947-70E740481C1C}">
+                          <a14:useLocalDpi xmlns:a14="http://schemas.microsoft.com/office/drawing/2010/main" val="0"/>
+                        </a:ext>
+                      </a:extLst>
+                    </a:blip>
+                    <a:stretch>
+                      <a:fillRect/>
+                    </a:stretch>
+                  </pic:blipFill>
+                  <pic:spPr>
+                    <a:xfrm>
+                      <a:off x="0" y="0"/>
+                      <a:ext cx="1371600" cy="914400"/>
+                    </a:xfrm>
+                    <a:prstGeom prst="rect">
+                      <a:avLst/>
+                    </a:prstGeom>
+                  </pic:spPr>
+                </pic:pic>
+              </a:graphicData>
+            </a:graphic>
+          </wp:inline>
+        </w:drawing>
+      </w:r>
+      <w:r>
+        <w:rPr>
+          <w:b/>
+          <w:bCs/>
+          <w:noProof/>
+        </w:rPr>
+        <w:drawing>
+          <wp:inline distT="0" distB="0" distL="0" distR="0" wp14:anchorId="22FAF510" wp14:editId="7B82AB5D">
+            <wp:extent cx="1371600" cy="914400"/>
+            <wp:effectExtent l="0" t="0" r="0" b="0"/>
+            <wp:docPr id="30" name="Picture 30" descr="A screenshot of a cell phone&#10;&#10;Description automatically generated"/>
+            <wp:cNvGraphicFramePr>
+              <a:graphicFrameLocks xmlns:a="http://schemas.openxmlformats.org/drawingml/2006/main" noChangeAspect="1"/>
+            </wp:cNvGraphicFramePr>
+            <a:graphic xmlns:a="http://schemas.openxmlformats.org/drawingml/2006/main">
+              <a:graphicData uri="http://schemas.openxmlformats.org/drawingml/2006/picture">
+                <pic:pic xmlns:pic="http://schemas.openxmlformats.org/drawingml/2006/picture">
+                  <pic:nvPicPr>
+                    <pic:cNvPr id="30" name="40.0 Dirty MERV 8-5 Pressure Drops over Time.png"/>
+                    <pic:cNvPicPr/>
+                  </pic:nvPicPr>
+                  <pic:blipFill>
+                    <a:blip r:embed="rId11" cstate="print">
+                      <a:extLst>
+                        <a:ext uri="{28A0092B-C50C-407E-A947-70E740481C1C}">
+                          <a14:useLocalDpi xmlns:a14="http://schemas.microsoft.com/office/drawing/2010/main" val="0"/>
+                        </a:ext>
+                      </a:extLst>
+                    </a:blip>
+                    <a:stretch>
+                      <a:fillRect/>
+                    </a:stretch>
+                  </pic:blipFill>
+                  <pic:spPr>
+                    <a:xfrm>
+                      <a:off x="0" y="0"/>
+                      <a:ext cx="1371600" cy="914400"/>
+                    </a:xfrm>
+                    <a:prstGeom prst="rect">
+                      <a:avLst/>
+                    </a:prstGeom>
+                  </pic:spPr>
+                </pic:pic>
+              </a:graphicData>
+            </a:graphic>
+          </wp:inline>
+        </w:drawing>
+      </w:r>
+      <w:r>
+        <w:rPr>
+          <w:b/>
+          <w:bCs/>
+          <w:noProof/>
+        </w:rPr>
+        <w:drawing>
+          <wp:inline distT="0" distB="0" distL="0" distR="0" wp14:anchorId="52370FBD" wp14:editId="2563AA37">
+            <wp:extent cx="1371600" cy="914400"/>
+            <wp:effectExtent l="0" t="0" r="0" b="0"/>
+            <wp:docPr id="27" name="Picture 27" descr="A screenshot of a cell phone&#10;&#10;Description automatically generated"/>
+            <wp:cNvGraphicFramePr>
+              <a:graphicFrameLocks xmlns:a="http://schemas.openxmlformats.org/drawingml/2006/main" noChangeAspect="1"/>
+            </wp:cNvGraphicFramePr>
+            <a:graphic xmlns:a="http://schemas.openxmlformats.org/drawingml/2006/main">
+              <a:graphicData uri="http://schemas.openxmlformats.org/drawingml/2006/picture">
+                <pic:pic xmlns:pic="http://schemas.openxmlformats.org/drawingml/2006/picture">
+                  <pic:nvPicPr>
+                    <pic:cNvPr id="27" name="40.0 Dirty 1900-4 Pressure Drops over Time.png"/>
+                    <pic:cNvPicPr/>
+                  </pic:nvPicPr>
+                  <pic:blipFill>
+                    <a:blip r:embed="rId12" cstate="print">
+                      <a:extLst>
+                        <a:ext uri="{28A0092B-C50C-407E-A947-70E740481C1C}">
+                          <a14:useLocalDpi xmlns:a14="http://schemas.microsoft.com/office/drawing/2010/main" val="0"/>
+                        </a:ext>
+                      </a:extLst>
+                    </a:blip>
+                    <a:stretch>
+                      <a:fillRect/>
+                    </a:stretch>
+                  </pic:blipFill>
+                  <pic:spPr>
+                    <a:xfrm>
+                      <a:off x="0" y="0"/>
+                      <a:ext cx="1371600" cy="914400"/>
+                    </a:xfrm>
+                    <a:prstGeom prst="rect">
+                      <a:avLst/>
+                    </a:prstGeom>
+                  </pic:spPr>
+                </pic:pic>
+              </a:graphicData>
+            </a:graphic>
+          </wp:inline>
+        </w:drawing>
+      </w:r>
+      <w:r>
+        <w:rPr>
+          <w:b/>
+          <w:bCs/>
+          <w:noProof/>
+        </w:rPr>
+        <w:drawing>
+          <wp:inline distT="0" distB="0" distL="0" distR="0" wp14:anchorId="0FAA7104" wp14:editId="18BE6E2A">
+            <wp:extent cx="1371600" cy="914400"/>
+            <wp:effectExtent l="0" t="0" r="0" b="0"/>
+            <wp:docPr id="28" name="Picture 28" descr="A screenshot of a cell phone&#10;&#10;Description automatically generated"/>
+            <wp:cNvGraphicFramePr>
+              <a:graphicFrameLocks xmlns:a="http://schemas.openxmlformats.org/drawingml/2006/main" noChangeAspect="1"/>
+            </wp:cNvGraphicFramePr>
+            <a:graphic xmlns:a="http://schemas.openxmlformats.org/drawingml/2006/main">
+              <a:graphicData uri="http://schemas.openxmlformats.org/drawingml/2006/picture">
+                <pic:pic xmlns:pic="http://schemas.openxmlformats.org/drawingml/2006/picture">
+                  <pic:nvPicPr>
+                    <pic:cNvPr id="28" name="40.0 Dirty 1900-5 Pressure Drops over Time.png"/>
+                    <pic:cNvPicPr/>
+                  </pic:nvPicPr>
+                  <pic:blipFill>
+                    <a:blip r:embed="rId13" cstate="print">
+                      <a:extLst>
+                        <a:ext uri="{28A0092B-C50C-407E-A947-70E740481C1C}">
+                          <a14:useLocalDpi xmlns:a14="http://schemas.microsoft.com/office/drawing/2010/main" val="0"/>
+                        </a:ext>
+                      </a:extLst>
+                    </a:blip>
+                    <a:stretch>
+                      <a:fillRect/>
+                    </a:stretch>
+                  </pic:blipFill>
+                  <pic:spPr>
+                    <a:xfrm>
+                      <a:off x="0" y="0"/>
+                      <a:ext cx="1371600" cy="914400"/>
+                    </a:xfrm>
+                    <a:prstGeom prst="rect">
+                      <a:avLst/>
+                    </a:prstGeom>
+                  </pic:spPr>
+                </pic:pic>
+              </a:graphicData>
+            </a:graphic>
+          </wp:inline>
+        </w:drawing>
+      </w:r>
+      <w:r>
+        <w:rPr>
+          <w:b/>
+          <w:bCs/>
+          <w:noProof/>
+        </w:rPr>
+        <w:drawing>
+          <wp:inline distT="0" distB="0" distL="0" distR="0" wp14:anchorId="5B212D57" wp14:editId="5F14F9C7">
+            <wp:extent cx="1371600" cy="914400"/>
+            <wp:effectExtent l="0" t="0" r="0" b="0"/>
+            <wp:docPr id="33" name="Picture 33" descr="A screenshot of a cell phone&#10;&#10;Description automatically generated"/>
+            <wp:cNvGraphicFramePr>
+              <a:graphicFrameLocks xmlns:a="http://schemas.openxmlformats.org/drawingml/2006/main" noChangeAspect="1"/>
+            </wp:cNvGraphicFramePr>
+            <a:graphic xmlns:a="http://schemas.openxmlformats.org/drawingml/2006/main">
+              <a:graphicData uri="http://schemas.openxmlformats.org/drawingml/2006/picture">
+                <pic:pic xmlns:pic="http://schemas.openxmlformats.org/drawingml/2006/picture">
+                  <pic:nvPicPr>
+                    <pic:cNvPr id="33" name="95.0 Clean FG-1 Pressure Drops over Time.png"/>
+                    <pic:cNvPicPr/>
+                  </pic:nvPicPr>
+                  <pic:blipFill>
+                    <a:blip r:embed="rId14" cstate="print">
+                      <a:extLst>
+                        <a:ext uri="{28A0092B-C50C-407E-A947-70E740481C1C}">
+                          <a14:useLocalDpi xmlns:a14="http://schemas.microsoft.com/office/drawing/2010/main" val="0"/>
+                        </a:ext>
+                      </a:extLst>
+                    </a:blip>
+                    <a:stretch>
+                      <a:fillRect/>
+                    </a:stretch>
+                  </pic:blipFill>
+                  <pic:spPr>
+                    <a:xfrm>
+                      <a:off x="0" y="0"/>
+                      <a:ext cx="1371600" cy="914400"/>
+                    </a:xfrm>
+                    <a:prstGeom prst="rect">
+                      <a:avLst/>
+                    </a:prstGeom>
+                  </pic:spPr>
+                </pic:pic>
+              </a:graphicData>
+            </a:graphic>
+          </wp:inline>
+        </w:drawing>
+      </w:r>
+      <w:r>
+        <w:rPr>
+          <w:b/>
+          <w:bCs/>
+          <w:noProof/>
+        </w:rPr>
+        <w:drawing>
+          <wp:inline distT="0" distB="0" distL="0" distR="0" wp14:anchorId="778600AD" wp14:editId="353CE722">
+            <wp:extent cx="1371600" cy="914400"/>
+            <wp:effectExtent l="0" t="0" r="0" b="0"/>
+            <wp:docPr id="34" name="Picture 34" descr="A screenshot of a cell phone&#10;&#10;Description automatically generated"/>
+            <wp:cNvGraphicFramePr>
+              <a:graphicFrameLocks xmlns:a="http://schemas.openxmlformats.org/drawingml/2006/main" noChangeAspect="1"/>
+            </wp:cNvGraphicFramePr>
+            <a:graphic xmlns:a="http://schemas.openxmlformats.org/drawingml/2006/main">
+              <a:graphicData uri="http://schemas.openxmlformats.org/drawingml/2006/picture">
+                <pic:pic xmlns:pic="http://schemas.openxmlformats.org/drawingml/2006/picture">
+                  <pic:nvPicPr>
+                    <pic:cNvPr id="34" name="95.0 Clean FG-2 Pressure Drops over Time.png"/>
+                    <pic:cNvPicPr/>
+                  </pic:nvPicPr>
+                  <pic:blipFill>
+                    <a:blip r:embed="rId15" cstate="print">
+                      <a:extLst>
+                        <a:ext uri="{28A0092B-C50C-407E-A947-70E740481C1C}">
+                          <a14:useLocalDpi xmlns:a14="http://schemas.microsoft.com/office/drawing/2010/main" val="0"/>
+                        </a:ext>
+                      </a:extLst>
+                    </a:blip>
+                    <a:stretch>
+                      <a:fillRect/>
+                    </a:stretch>
+                  </pic:blipFill>
+                  <pic:spPr>
+                    <a:xfrm>
+                      <a:off x="0" y="0"/>
+                      <a:ext cx="1371600" cy="914400"/>
+                    </a:xfrm>
+                    <a:prstGeom prst="rect">
+                      <a:avLst/>
+                    </a:prstGeom>
+                  </pic:spPr>
+                </pic:pic>
+              </a:graphicData>
+            </a:graphic>
+          </wp:inline>
+        </w:drawing>
+      </w:r>
+      <w:r>
+        <w:rPr>
+          <w:b/>
+          <w:bCs/>
+          <w:noProof/>
+        </w:rPr>
+        <w:drawing>
+          <wp:inline distT="0" distB="0" distL="0" distR="0" wp14:anchorId="728DE5BB" wp14:editId="335DBAF4">
+            <wp:extent cx="1371600" cy="914400"/>
+            <wp:effectExtent l="0" t="0" r="0" b="0"/>
+            <wp:docPr id="35" name="Picture 35" descr="A screenshot of a cell phone&#10;&#10;Description automatically generated"/>
+            <wp:cNvGraphicFramePr>
+              <a:graphicFrameLocks xmlns:a="http://schemas.openxmlformats.org/drawingml/2006/main" noChangeAspect="1"/>
+            </wp:cNvGraphicFramePr>
+            <a:graphic xmlns:a="http://schemas.openxmlformats.org/drawingml/2006/main">
+              <a:graphicData uri="http://schemas.openxmlformats.org/drawingml/2006/picture">
+                <pic:pic xmlns:pic="http://schemas.openxmlformats.org/drawingml/2006/picture">
+                  <pic:nvPicPr>
+                    <pic:cNvPr id="35" name="95.0 Clean MERV 8-1 Pressure Drops over Time.png"/>
+                    <pic:cNvPicPr/>
+                  </pic:nvPicPr>
+                  <pic:blipFill>
+                    <a:blip r:embed="rId16" cstate="print">
+                      <a:extLst>
+                        <a:ext uri="{28A0092B-C50C-407E-A947-70E740481C1C}">
+                          <a14:useLocalDpi xmlns:a14="http://schemas.microsoft.com/office/drawing/2010/main" val="0"/>
+                        </a:ext>
+                      </a:extLst>
+                    </a:blip>
+                    <a:stretch>
+                      <a:fillRect/>
+                    </a:stretch>
+                  </pic:blipFill>
+                  <pic:spPr>
+                    <a:xfrm>
+                      <a:off x="0" y="0"/>
+                      <a:ext cx="1371600" cy="914400"/>
+                    </a:xfrm>
+                    <a:prstGeom prst="rect">
+                      <a:avLst/>
+                    </a:prstGeom>
+                  </pic:spPr>
+                </pic:pic>
+              </a:graphicData>
+            </a:graphic>
+          </wp:inline>
+        </w:drawing>
+      </w:r>
+      <w:r>
+        <w:rPr>
+          <w:b/>
+          <w:bCs/>
+          <w:noProof/>
+        </w:rPr>
+        <w:drawing>
+          <wp:inline distT="0" distB="0" distL="0" distR="0" wp14:anchorId="7F03BB0A" wp14:editId="1C7EA5F7">
+            <wp:extent cx="1371600" cy="914400"/>
+            <wp:effectExtent l="0" t="0" r="0" b="0"/>
+            <wp:docPr id="36" name="Picture 36" descr="A screenshot of a cell phone&#10;&#10;Description automatically generated"/>
+            <wp:cNvGraphicFramePr>
+              <a:graphicFrameLocks xmlns:a="http://schemas.openxmlformats.org/drawingml/2006/main" noChangeAspect="1"/>
+            </wp:cNvGraphicFramePr>
+            <a:graphic xmlns:a="http://schemas.openxmlformats.org/drawingml/2006/main">
+              <a:graphicData uri="http://schemas.openxmlformats.org/drawingml/2006/picture">
+                <pic:pic xmlns:pic="http://schemas.openxmlformats.org/drawingml/2006/picture">
+                  <pic:nvPicPr>
+                    <pic:cNvPr id="36" name="95.0 Clean MERV 8-2 Pressure Drops over Time.png"/>
+                    <pic:cNvPicPr/>
+                  </pic:nvPicPr>
+                  <pic:blipFill>
+                    <a:blip r:embed="rId17" cstate="print">
+                      <a:extLst>
+                        <a:ext uri="{28A0092B-C50C-407E-A947-70E740481C1C}">
+                          <a14:useLocalDpi xmlns:a14="http://schemas.microsoft.com/office/drawing/2010/main" val="0"/>
+                        </a:ext>
+                      </a:extLst>
+                    </a:blip>
+                    <a:stretch>
+                      <a:fillRect/>
+                    </a:stretch>
+                  </pic:blipFill>
+                  <pic:spPr>
+                    <a:xfrm>
+                      <a:off x="0" y="0"/>
+                      <a:ext cx="1371600" cy="914400"/>
+                    </a:xfrm>
+                    <a:prstGeom prst="rect">
+                      <a:avLst/>
+                    </a:prstGeom>
+                  </pic:spPr>
+                </pic:pic>
+              </a:graphicData>
+            </a:graphic>
+          </wp:inline>
+        </w:drawing>
+      </w:r>
+      <w:r>
+        <w:rPr>
+          <w:b/>
+          <w:bCs/>
+          <w:noProof/>
+        </w:rPr>
+        <w:drawing>
+          <wp:inline distT="0" distB="0" distL="0" distR="0" wp14:anchorId="031164AE" wp14:editId="4D50227B">
+            <wp:extent cx="1371600" cy="914400"/>
+            <wp:effectExtent l="0" t="0" r="0" b="0"/>
+            <wp:docPr id="31" name="Picture 31" descr="A screenshot of a cell phone&#10;&#10;Description automatically generated"/>
+            <wp:cNvGraphicFramePr>
+              <a:graphicFrameLocks xmlns:a="http://schemas.openxmlformats.org/drawingml/2006/main" noChangeAspect="1"/>
+            </wp:cNvGraphicFramePr>
+            <a:graphic xmlns:a="http://schemas.openxmlformats.org/drawingml/2006/main">
+              <a:graphicData uri="http://schemas.openxmlformats.org/drawingml/2006/picture">
+                <pic:pic xmlns:pic="http://schemas.openxmlformats.org/drawingml/2006/picture">
+                  <pic:nvPicPr>
+                    <pic:cNvPr id="31" name="95.0 Clean 1900-1 Pressure Drops over Time.png"/>
+                    <pic:cNvPicPr/>
+                  </pic:nvPicPr>
+                  <pic:blipFill>
+                    <a:blip r:embed="rId18" cstate="print">
+                      <a:extLst>
+                        <a:ext uri="{28A0092B-C50C-407E-A947-70E740481C1C}">
+                          <a14:useLocalDpi xmlns:a14="http://schemas.microsoft.com/office/drawing/2010/main" val="0"/>
+                        </a:ext>
+                      </a:extLst>
+                    </a:blip>
+                    <a:stretch>
+                      <a:fillRect/>
+                    </a:stretch>
+                  </pic:blipFill>
+                  <pic:spPr>
+                    <a:xfrm>
+                      <a:off x="0" y="0"/>
+                      <a:ext cx="1371600" cy="914400"/>
+                    </a:xfrm>
+                    <a:prstGeom prst="rect">
+                      <a:avLst/>
+                    </a:prstGeom>
+                  </pic:spPr>
+                </pic:pic>
+              </a:graphicData>
+            </a:graphic>
+          </wp:inline>
+        </w:drawing>
+      </w:r>
+      <w:r>
+        <w:rPr>
+          <w:b/>
+          <w:bCs/>
+          <w:noProof/>
+        </w:rPr>
+        <w:drawing>
+          <wp:inline distT="0" distB="0" distL="0" distR="0" wp14:anchorId="3ABFD781" wp14:editId="6CBB4D72">
+            <wp:extent cx="1371600" cy="914400"/>
+            <wp:effectExtent l="0" t="0" r="0" b="0"/>
+            <wp:docPr id="32" name="Picture 32" descr="A screenshot of a cell phone&#10;&#10;Description automatically generated"/>
+            <wp:cNvGraphicFramePr>
+              <a:graphicFrameLocks xmlns:a="http://schemas.openxmlformats.org/drawingml/2006/main" noChangeAspect="1"/>
+            </wp:cNvGraphicFramePr>
+            <a:graphic xmlns:a="http://schemas.openxmlformats.org/drawingml/2006/main">
+              <a:graphicData uri="http://schemas.openxmlformats.org/drawingml/2006/picture">
+                <pic:pic xmlns:pic="http://schemas.openxmlformats.org/drawingml/2006/picture">
+                  <pic:nvPicPr>
+                    <pic:cNvPr id="32" name="95.0 Clean 1900-2 Pressure Drops over Time.png"/>
+                    <pic:cNvPicPr/>
+                  </pic:nvPicPr>
+                  <pic:blipFill>
+                    <a:blip r:embed="rId19" cstate="print">
+                      <a:extLst>
+                        <a:ext uri="{28A0092B-C50C-407E-A947-70E740481C1C}">
+                          <a14:useLocalDpi xmlns:a14="http://schemas.microsoft.com/office/drawing/2010/main" val="0"/>
+                        </a:ext>
+                      </a:extLst>
+                    </a:blip>
+                    <a:stretch>
+                      <a:fillRect/>
+                    </a:stretch>
+                  </pic:blipFill>
+                  <pic:spPr>
+                    <a:xfrm>
+                      <a:off x="0" y="0"/>
+                      <a:ext cx="1371600" cy="914400"/>
+                    </a:xfrm>
+                    <a:prstGeom prst="rect">
+                      <a:avLst/>
+                    </a:prstGeom>
+                  </pic:spPr>
+                </pic:pic>
+              </a:graphicData>
+            </a:graphic>
+          </wp:inline>
+        </w:drawing>
+      </w:r>
+      <w:r>
+        <w:rPr>
+          <w:b/>
+          <w:bCs/>
+          <w:noProof/>
+        </w:rPr>
+        <w:drawing>
+          <wp:inline distT="0" distB="0" distL="0" distR="0" wp14:anchorId="44FC1467" wp14:editId="67D61778">
+            <wp:extent cx="1371600" cy="914400"/>
+            <wp:effectExtent l="0" t="0" r="0" b="0"/>
+            <wp:docPr id="39" name="Picture 39" descr="A screenshot of a cell phone&#10;&#10;Description automatically generated"/>
+            <wp:cNvGraphicFramePr>
+              <a:graphicFrameLocks xmlns:a="http://schemas.openxmlformats.org/drawingml/2006/main" noChangeAspect="1"/>
+            </wp:cNvGraphicFramePr>
+            <a:graphic xmlns:a="http://schemas.openxmlformats.org/drawingml/2006/main">
+              <a:graphicData uri="http://schemas.openxmlformats.org/drawingml/2006/picture">
+                <pic:pic xmlns:pic="http://schemas.openxmlformats.org/drawingml/2006/picture">
+                  <pic:nvPicPr>
+                    <pic:cNvPr id="39" name="95.0 Dirty MERV 8-4 Pressure Drops over Time.png"/>
+                    <pic:cNvPicPr/>
+                  </pic:nvPicPr>
+                  <pic:blipFill>
+                    <a:blip r:embed="rId20" cstate="print">
+                      <a:extLst>
+                        <a:ext uri="{28A0092B-C50C-407E-A947-70E740481C1C}">
+                          <a14:useLocalDpi xmlns:a14="http://schemas.microsoft.com/office/drawing/2010/main" val="0"/>
+                        </a:ext>
+                      </a:extLst>
+                    </a:blip>
+                    <a:stretch>
+                      <a:fillRect/>
+                    </a:stretch>
+                  </pic:blipFill>
+                  <pic:spPr>
+                    <a:xfrm>
+                      <a:off x="0" y="0"/>
+                      <a:ext cx="1371600" cy="914400"/>
+                    </a:xfrm>
+                    <a:prstGeom prst="rect">
+                      <a:avLst/>
+                    </a:prstGeom>
+                  </pic:spPr>
+                </pic:pic>
+              </a:graphicData>
+            </a:graphic>
+          </wp:inline>
+        </w:drawing>
+      </w:r>
+      <w:r>
+        <w:rPr>
+          <w:b/>
+          <w:bCs/>
+          <w:noProof/>
+        </w:rPr>
+        <w:drawing>
+          <wp:inline distT="0" distB="0" distL="0" distR="0" wp14:anchorId="3472A0C2" wp14:editId="5C007E9A">
+            <wp:extent cx="1371600" cy="914400"/>
+            <wp:effectExtent l="0" t="0" r="0" b="0"/>
+            <wp:docPr id="40" name="Picture 40" descr="A screenshot of a cell phone&#10;&#10;Description automatically generated"/>
+            <wp:cNvGraphicFramePr>
+              <a:graphicFrameLocks xmlns:a="http://schemas.openxmlformats.org/drawingml/2006/main" noChangeAspect="1"/>
+            </wp:cNvGraphicFramePr>
+            <a:graphic xmlns:a="http://schemas.openxmlformats.org/drawingml/2006/main">
+              <a:graphicData uri="http://schemas.openxmlformats.org/drawingml/2006/picture">
+                <pic:pic xmlns:pic="http://schemas.openxmlformats.org/drawingml/2006/picture">
+                  <pic:nvPicPr>
+                    <pic:cNvPr id="40" name="95.0 Dirty MERV 8-5 Pressure Drops over Time.png"/>
+                    <pic:cNvPicPr/>
+                  </pic:nvPicPr>
+                  <pic:blipFill>
+                    <a:blip r:embed="rId21" cstate="print">
+                      <a:extLst>
+                        <a:ext uri="{28A0092B-C50C-407E-A947-70E740481C1C}">
+                          <a14:useLocalDpi xmlns:a14="http://schemas.microsoft.com/office/drawing/2010/main" val="0"/>
+                        </a:ext>
+                      </a:extLst>
+                    </a:blip>
+                    <a:stretch>
+                      <a:fillRect/>
+                    </a:stretch>
+                  </pic:blipFill>
+                  <pic:spPr>
+                    <a:xfrm>
+                      <a:off x="0" y="0"/>
+                      <a:ext cx="1371600" cy="914400"/>
+                    </a:xfrm>
+                    <a:prstGeom prst="rect">
+                      <a:avLst/>
+                    </a:prstGeom>
+                  </pic:spPr>
+                </pic:pic>
+              </a:graphicData>
+            </a:graphic>
+          </wp:inline>
+        </w:drawing>
+      </w:r>
+      <w:r>
+        <w:rPr>
+          <w:b/>
+          <w:bCs/>
+          <w:noProof/>
+        </w:rPr>
+        <w:drawing>
+          <wp:inline distT="0" distB="0" distL="0" distR="0" wp14:anchorId="03BCEBFD" wp14:editId="01B5ED8E">
+            <wp:extent cx="1371600" cy="914400"/>
+            <wp:effectExtent l="0" t="0" r="0" b="0"/>
+            <wp:docPr id="37" name="Picture 37" descr="A screenshot of a cell phone&#10;&#10;Description automatically generated"/>
+            <wp:cNvGraphicFramePr>
+              <a:graphicFrameLocks xmlns:a="http://schemas.openxmlformats.org/drawingml/2006/main" noChangeAspect="1"/>
+            </wp:cNvGraphicFramePr>
+            <a:graphic xmlns:a="http://schemas.openxmlformats.org/drawingml/2006/main">
+              <a:graphicData uri="http://schemas.openxmlformats.org/drawingml/2006/picture">
+                <pic:pic xmlns:pic="http://schemas.openxmlformats.org/drawingml/2006/picture">
+                  <pic:nvPicPr>
+                    <pic:cNvPr id="37" name="95.0 Dirty 1900-4 Pressure Drops over Time.png"/>
+                    <pic:cNvPicPr/>
+                  </pic:nvPicPr>
+                  <pic:blipFill>
+                    <a:blip r:embed="rId22" cstate="print">
+                      <a:extLst>
+                        <a:ext uri="{28A0092B-C50C-407E-A947-70E740481C1C}">
+                          <a14:useLocalDpi xmlns:a14="http://schemas.microsoft.com/office/drawing/2010/main" val="0"/>
+                        </a:ext>
+                      </a:extLst>
+                    </a:blip>
+                    <a:stretch>
+                      <a:fillRect/>
+                    </a:stretch>
+                  </pic:blipFill>
+                  <pic:spPr>
+                    <a:xfrm>
+                      <a:off x="0" y="0"/>
+                      <a:ext cx="1371600" cy="914400"/>
+                    </a:xfrm>
+                    <a:prstGeom prst="rect">
+                      <a:avLst/>
+                    </a:prstGeom>
+                  </pic:spPr>
+                </pic:pic>
+              </a:graphicData>
+            </a:graphic>
+          </wp:inline>
+        </w:drawing>
+      </w:r>
+      <w:r>
+        <w:rPr>
+          <w:b/>
+          <w:bCs/>
+          <w:noProof/>
+        </w:rPr>
+        <w:drawing>
+          <wp:inline distT="0" distB="0" distL="0" distR="0" wp14:anchorId="4B465E5D" wp14:editId="659EE535">
+            <wp:extent cx="1371600" cy="914400"/>
+            <wp:effectExtent l="0" t="0" r="0" b="0"/>
+            <wp:docPr id="38" name="Picture 38" descr="A screenshot of a cell phone&#10;&#10;Description automatically generated"/>
+            <wp:cNvGraphicFramePr>
+              <a:graphicFrameLocks xmlns:a="http://schemas.openxmlformats.org/drawingml/2006/main" noChangeAspect="1"/>
+            </wp:cNvGraphicFramePr>
+            <a:graphic xmlns:a="http://schemas.openxmlformats.org/drawingml/2006/main">
+              <a:graphicData uri="http://schemas.openxmlformats.org/drawingml/2006/picture">
+                <pic:pic xmlns:pic="http://schemas.openxmlformats.org/drawingml/2006/picture">
+                  <pic:nvPicPr>
+                    <pic:cNvPr id="38" name="95.0 Dirty 1900-5 Pressure Drops over Time.png"/>
+                    <pic:cNvPicPr/>
+                  </pic:nvPicPr>
+                  <pic:blipFill>
+                    <a:blip r:embed="rId23" cstate="print">
+                      <a:extLst>
+                        <a:ext uri="{28A0092B-C50C-407E-A947-70E740481C1C}">
+                          <a14:useLocalDpi xmlns:a14="http://schemas.microsoft.com/office/drawing/2010/main" val="0"/>
+                        </a:ext>
+                      </a:extLst>
+                    </a:blip>
+                    <a:stretch>
+                      <a:fillRect/>
+                    </a:stretch>
+                  </pic:blipFill>
+                  <pic:spPr>
+                    <a:xfrm>
+                      <a:off x="0" y="0"/>
+                      <a:ext cx="1371600" cy="914400"/>
+                    </a:xfrm>
+                    <a:prstGeom prst="rect">
+                      <a:avLst/>
+                    </a:prstGeom>
+                  </pic:spPr>
+                </pic:pic>
+              </a:graphicData>
+            </a:graphic>
+          </wp:inline>
+        </w:drawing>
+      </w:r>
+    </w:p>
+    <w:p>
+      <w:pPr>
+        <w:jc w:val="center"/>
+      </w:pPr>
+      <w:r>
+        <w:t xml:space="preserve">Figure 1: </w:t>
+      </w:r>
+    </w:p>
+    <w:p>
+      <w:pPr>
+        <w:jc w:val="center"/>
+      </w:pPr>
+    </w:p>
+    <w:p>
+      <w:r>
+        <w:tab/>
+        <w:t xml:space="preserve">The average pressure drop of each filter was calculated for when the pressure drop value was not zero. This corresponds to when the systems fan was running. </w:t>
+      </w:r>
+    </w:p>
+    <w:p/>
+    <w:p>
+      <w:pPr>
+        <w:jc w:val="center"/>
+      </w:pPr>
+      <w:r>
+        <w:rPr>
+          <w:noProof/>
+        </w:rPr>
+        <w:lastRenderedPageBreak/>
+        <w:drawing>
+          <wp:inline distT="0" distB="0" distL="0" distR="0" wp14:anchorId="62A336BB" wp14:editId="2A778A4A">
+            <wp:extent cx="5943600" cy="2971800"/>
+            <wp:effectExtent l="0" t="0" r="0" b="0"/>
+            <wp:docPr id="43" name="Picture 43"/>
+            <wp:cNvGraphicFramePr>
+              <a:graphicFrameLocks xmlns:a="http://schemas.openxmlformats.org/drawingml/2006/main" noChangeAspect="1"/>
+            </wp:cNvGraphicFramePr>
+            <a:graphic xmlns:a="http://schemas.openxmlformats.org/drawingml/2006/main">
+              <a:graphicData uri="http://schemas.openxmlformats.org/drawingml/2006/picture">
+                <pic:pic xmlns:pic="http://schemas.openxmlformats.org/drawingml/2006/picture">
+                  <pic:nvPicPr>
+                    <pic:cNvPr id="43" name="HeatingSeason_Pressure_Drop.png"/>
+                    <pic:cNvPicPr/>
+                  </pic:nvPicPr>
+                  <pic:blipFill>
+                    <a:blip r:embed="rId24">
+                      <a:extLst>
+                        <a:ext uri="{28A0092B-C50C-407E-A947-70E740481C1C}">
+                          <a14:useLocalDpi xmlns:a14="http://schemas.microsoft.com/office/drawing/2010/main" val="0"/>
+                        </a:ext>
+                      </a:extLst>
+                    </a:blip>
+                    <a:stretch>
+                      <a:fillRect/>
+                    </a:stretch>
+                  </pic:blipFill>
+                  <pic:spPr>
+                    <a:xfrm>
+                      <a:off x="0" y="0"/>
+                      <a:ext cx="5943600" cy="2971800"/>
+                    </a:xfrm>
+                    <a:prstGeom prst="rect">
+                      <a:avLst/>
+                    </a:prstGeom>
+                  </pic:spPr>
+                </pic:pic>
+              </a:graphicData>
+            </a:graphic>
+          </wp:inline>
+        </w:drawing>
+      </w:r>
+    </w:p>
+    <w:p>
+      <w:pPr>
+        <w:jc w:val="center"/>
+      </w:pPr>
+    </w:p>
+    <w:p>
+      <w:r>
+        <w:rPr>
+          <w:noProof/>
+        </w:rPr>
+        <w:drawing>
+          <wp:inline distT="0" distB="0" distL="0" distR="0" wp14:anchorId="4700F101" wp14:editId="0A2A8F14">
+            <wp:extent cx="5943600" cy="2971800"/>
+            <wp:effectExtent l="0" t="0" r="0" b="0"/>
+            <wp:docPr id="44" name="Picture 44"/>
+            <wp:cNvGraphicFramePr>
+              <a:graphicFrameLocks xmlns:a="http://schemas.openxmlformats.org/drawingml/2006/main" noChangeAspect="1"/>
+            </wp:cNvGraphicFramePr>
+            <a:graphic xmlns:a="http://schemas.openxmlformats.org/drawingml/2006/main">
+              <a:graphicData uri="http://schemas.openxmlformats.org/drawingml/2006/picture">
+                <pic:pic xmlns:pic="http://schemas.openxmlformats.org/drawingml/2006/picture">
+                  <pic:nvPicPr>
+                    <pic:cNvPr id="44" name="CoolingSeason_Pressure_Drop.png"/>
+                    <pic:cNvPicPr/>
+                  </pic:nvPicPr>
+                  <pic:blipFill>
+                    <a:blip r:embed="rId25">
+                      <a:extLst>
+                        <a:ext uri="{28A0092B-C50C-407E-A947-70E740481C1C}">
+                          <a14:useLocalDpi xmlns:a14="http://schemas.microsoft.com/office/drawing/2010/main" val="0"/>
+                        </a:ext>
+                      </a:extLst>
+                    </a:blip>
+                    <a:stretch>
+                      <a:fillRect/>
+                    </a:stretch>
+                  </pic:blipFill>
+                  <pic:spPr>
+                    <a:xfrm>
+                      <a:off x="0" y="0"/>
+                      <a:ext cx="5943600" cy="2971800"/>
+                    </a:xfrm>
+                    <a:prstGeom prst="rect">
+                      <a:avLst/>
+                    </a:prstGeom>
+                  </pic:spPr>
+                </pic:pic>
+              </a:graphicData>
+            </a:graphic>
+          </wp:inline>
+        </w:drawing>
+      </w:r>
+    </w:p>
+    <w:p>
+      <w:pPr>
+        <w:jc w:val="center"/>
+      </w:pPr>
+    </w:p>
+    <w:p>
+      <w:pPr>
+        <w:ind w:firstLine="720"/>
+      </w:pPr>
+      <w:r>
+        <w:t>The fan power and the compressor power were measured separately and then combined to</w:t>
+      </w:r>
+      <w:r>
+        <w:t xml:space="preserve"> calculate the</w:t>
+      </w:r>
+      <w:r>
+        <w:t xml:space="preserve"> total HVAC power.</w:t>
+      </w:r>
+      <w:r>
+        <w:t xml:space="preserve"> </w:t>
+      </w:r>
+    </w:p>
+    <w:p>
+      <w:pPr>
+        <w:jc w:val="center"/>
+      </w:pPr>
+      <w:r>
+        <w:rPr>
+          <w:noProof/>
+        </w:rPr>
+        <w:lastRenderedPageBreak/>
+        <w:drawing>
+          <wp:inline distT="0" distB="0" distL="0" distR="0" wp14:anchorId="0D1B138E" wp14:editId="62C9F8D7">
+            <wp:extent cx="1371600" cy="914400"/>
+            <wp:effectExtent l="0" t="0" r="0" b="0"/>
+            <wp:docPr id="3" name="Picture 3" descr="A screenshot of a cell phone&#10;&#10;Description automatically generated"/>
+            <wp:cNvGraphicFramePr>
+              <a:graphicFrameLocks xmlns:a="http://schemas.openxmlformats.org/drawingml/2006/main" noChangeAspect="1"/>
+            </wp:cNvGraphicFramePr>
+            <a:graphic xmlns:a="http://schemas.openxmlformats.org/drawingml/2006/main">
+              <a:graphicData uri="http://schemas.openxmlformats.org/drawingml/2006/picture">
+                <pic:pic xmlns:pic="http://schemas.openxmlformats.org/drawingml/2006/picture">
+                  <pic:nvPicPr>
+                    <pic:cNvPr id="3" name="40.0 Clean FG-1 Power Cycling over Time.png"/>
+                    <pic:cNvPicPr/>
+                  </pic:nvPicPr>
+                  <pic:blipFill>
+                    <a:blip r:embed="rId26" cstate="print">
+                      <a:extLst>
+                        <a:ext uri="{28A0092B-C50C-407E-A947-70E740481C1C}">
+                          <a14:useLocalDpi xmlns:a14="http://schemas.microsoft.com/office/drawing/2010/main" val="0"/>
+                        </a:ext>
+                      </a:extLst>
+                    </a:blip>
+                    <a:stretch>
+                      <a:fillRect/>
+                    </a:stretch>
+                  </pic:blipFill>
+                  <pic:spPr>
+                    <a:xfrm>
+                      <a:off x="0" y="0"/>
+                      <a:ext cx="1371600" cy="914400"/>
+                    </a:xfrm>
+                    <a:prstGeom prst="rect">
+                      <a:avLst/>
+                    </a:prstGeom>
+                  </pic:spPr>
+                </pic:pic>
+              </a:graphicData>
+            </a:graphic>
+          </wp:inline>
+        </w:drawing>
+      </w:r>
+      <w:r>
+        <w:rPr>
+          <w:noProof/>
+        </w:rPr>
+        <w:drawing>
+          <wp:inline distT="0" distB="0" distL="0" distR="0" wp14:anchorId="795C2A2B" wp14:editId="5FCA9A32">
+            <wp:extent cx="1371600" cy="914400"/>
+            <wp:effectExtent l="0" t="0" r="0" b="0"/>
+            <wp:docPr id="4" name="Picture 4" descr="A close up of a logo&#10;&#10;Description automatically generated"/>
+            <wp:cNvGraphicFramePr>
+              <a:graphicFrameLocks xmlns:a="http://schemas.openxmlformats.org/drawingml/2006/main" noChangeAspect="1"/>
+            </wp:cNvGraphicFramePr>
+            <a:graphic xmlns:a="http://schemas.openxmlformats.org/drawingml/2006/main">
+              <a:graphicData uri="http://schemas.openxmlformats.org/drawingml/2006/picture">
+                <pic:pic xmlns:pic="http://schemas.openxmlformats.org/drawingml/2006/picture">
+                  <pic:nvPicPr>
+                    <pic:cNvPr id="4" name="40.0 Clean FG-2 Power Cycling over Time.png"/>
+                    <pic:cNvPicPr/>
+                  </pic:nvPicPr>
+                  <pic:blipFill>
+                    <a:blip r:embed="rId27" cstate="print">
+                      <a:extLst>
+                        <a:ext uri="{28A0092B-C50C-407E-A947-70E740481C1C}">
+                          <a14:useLocalDpi xmlns:a14="http://schemas.microsoft.com/office/drawing/2010/main" val="0"/>
+                        </a:ext>
+                      </a:extLst>
+                    </a:blip>
+                    <a:stretch>
+                      <a:fillRect/>
+                    </a:stretch>
+                  </pic:blipFill>
+                  <pic:spPr>
+                    <a:xfrm>
+                      <a:off x="0" y="0"/>
+                      <a:ext cx="1371600" cy="914400"/>
+                    </a:xfrm>
+                    <a:prstGeom prst="rect">
+                      <a:avLst/>
+                    </a:prstGeom>
+                  </pic:spPr>
+                </pic:pic>
+              </a:graphicData>
+            </a:graphic>
+          </wp:inline>
+        </w:drawing>
+      </w:r>
+      <w:r>
+        <w:rPr>
+          <w:noProof/>
+        </w:rPr>
+        <w:drawing>
+          <wp:inline distT="0" distB="0" distL="0" distR="0" wp14:anchorId="7A8A63A0" wp14:editId="2A1CEDCF">
+            <wp:extent cx="1371600" cy="914400"/>
+            <wp:effectExtent l="0" t="0" r="0" b="0"/>
+            <wp:docPr id="5" name="Picture 5" descr="A close up of a logo&#10;&#10;Description automatically generated"/>
+            <wp:cNvGraphicFramePr>
+              <a:graphicFrameLocks xmlns:a="http://schemas.openxmlformats.org/drawingml/2006/main" noChangeAspect="1"/>
+            </wp:cNvGraphicFramePr>
+            <a:graphic xmlns:a="http://schemas.openxmlformats.org/drawingml/2006/main">
+              <a:graphicData uri="http://schemas.openxmlformats.org/drawingml/2006/picture">
+                <pic:pic xmlns:pic="http://schemas.openxmlformats.org/drawingml/2006/picture">
+                  <pic:nvPicPr>
+                    <pic:cNvPr id="5" name="40.0 Clean MERV 8-1 Power Cycling over Time.png"/>
+                    <pic:cNvPicPr/>
+                  </pic:nvPicPr>
+                  <pic:blipFill>
+                    <a:blip r:embed="rId28" cstate="print">
+                      <a:extLst>
+                        <a:ext uri="{28A0092B-C50C-407E-A947-70E740481C1C}">
+                          <a14:useLocalDpi xmlns:a14="http://schemas.microsoft.com/office/drawing/2010/main" val="0"/>
+                        </a:ext>
+                      </a:extLst>
+                    </a:blip>
+                    <a:stretch>
+                      <a:fillRect/>
+                    </a:stretch>
+                  </pic:blipFill>
+                  <pic:spPr>
+                    <a:xfrm>
+                      <a:off x="0" y="0"/>
+                      <a:ext cx="1371600" cy="914400"/>
+                    </a:xfrm>
+                    <a:prstGeom prst="rect">
+                      <a:avLst/>
+                    </a:prstGeom>
+                  </pic:spPr>
+                </pic:pic>
+              </a:graphicData>
+            </a:graphic>
+          </wp:inline>
+        </w:drawing>
+      </w:r>
+      <w:r>
+        <w:rPr>
+          <w:noProof/>
+        </w:rPr>
+        <w:drawing>
+          <wp:inline distT="0" distB="0" distL="0" distR="0" wp14:anchorId="32DBDB44" wp14:editId="37779AF7">
+            <wp:extent cx="1371600" cy="914400"/>
+            <wp:effectExtent l="0" t="0" r="0" b="0"/>
+            <wp:docPr id="6" name="Picture 6" descr="A close up of a logo&#10;&#10;Description automatically generated"/>
+            <wp:cNvGraphicFramePr>
+              <a:graphicFrameLocks xmlns:a="http://schemas.openxmlformats.org/drawingml/2006/main" noChangeAspect="1"/>
+            </wp:cNvGraphicFramePr>
+            <a:graphic xmlns:a="http://schemas.openxmlformats.org/drawingml/2006/main">
+              <a:graphicData uri="http://schemas.openxmlformats.org/drawingml/2006/picture">
+                <pic:pic xmlns:pic="http://schemas.openxmlformats.org/drawingml/2006/picture">
+                  <pic:nvPicPr>
+                    <pic:cNvPr id="6" name="40.0 Clean MERV 8-2 Power Cycling over Time.png"/>
+                    <pic:cNvPicPr/>
+                  </pic:nvPicPr>
+                  <pic:blipFill>
+                    <a:blip r:embed="rId29" cstate="print">
+                      <a:extLst>
+                        <a:ext uri="{28A0092B-C50C-407E-A947-70E740481C1C}">
+                          <a14:useLocalDpi xmlns:a14="http://schemas.microsoft.com/office/drawing/2010/main" val="0"/>
+                        </a:ext>
+                      </a:extLst>
+                    </a:blip>
+                    <a:stretch>
+                      <a:fillRect/>
+                    </a:stretch>
+                  </pic:blipFill>
+                  <pic:spPr>
+                    <a:xfrm>
+                      <a:off x="0" y="0"/>
+                      <a:ext cx="1371600" cy="914400"/>
+                    </a:xfrm>
+                    <a:prstGeom prst="rect">
+                      <a:avLst/>
+                    </a:prstGeom>
+                  </pic:spPr>
+                </pic:pic>
+              </a:graphicData>
+            </a:graphic>
+          </wp:inline>
+        </w:drawing>
+      </w:r>
+      <w:r>
+        <w:rPr>
+          <w:noProof/>
+        </w:rPr>
+        <w:drawing>
+          <wp:inline distT="0" distB="0" distL="0" distR="0" wp14:anchorId="0280D8B7" wp14:editId="240695EF">
+            <wp:extent cx="1371600" cy="914400"/>
+            <wp:effectExtent l="0" t="0" r="0" b="0"/>
+            <wp:docPr id="1" name="Picture 1" descr="A close up of a logo&#10;&#10;Description automatically generated"/>
+            <wp:cNvGraphicFramePr>
+              <a:graphicFrameLocks xmlns:a="http://schemas.openxmlformats.org/drawingml/2006/main" noChangeAspect="1"/>
+            </wp:cNvGraphicFramePr>
+            <a:graphic xmlns:a="http://schemas.openxmlformats.org/drawingml/2006/main">
+              <a:graphicData uri="http://schemas.openxmlformats.org/drawingml/2006/picture">
+                <pic:pic xmlns:pic="http://schemas.openxmlformats.org/drawingml/2006/picture">
+                  <pic:nvPicPr>
+                    <pic:cNvPr id="1" name="40.0 Clean 1900-1 Power Cycling over Time.png"/>
+                    <pic:cNvPicPr/>
+                  </pic:nvPicPr>
+                  <pic:blipFill>
+                    <a:blip r:embed="rId30" cstate="print">
+                      <a:extLst>
+                        <a:ext uri="{28A0092B-C50C-407E-A947-70E740481C1C}">
+                          <a14:useLocalDpi xmlns:a14="http://schemas.microsoft.com/office/drawing/2010/main" val="0"/>
+                        </a:ext>
+                      </a:extLst>
+                    </a:blip>
+                    <a:stretch>
+                      <a:fillRect/>
+                    </a:stretch>
+                  </pic:blipFill>
+                  <pic:spPr>
+                    <a:xfrm>
+                      <a:off x="0" y="0"/>
+                      <a:ext cx="1371600" cy="914400"/>
+                    </a:xfrm>
+                    <a:prstGeom prst="rect">
+                      <a:avLst/>
+                    </a:prstGeom>
+                  </pic:spPr>
+                </pic:pic>
+              </a:graphicData>
+            </a:graphic>
+          </wp:inline>
+        </w:drawing>
+      </w:r>
+      <w:r>
+        <w:rPr>
+          <w:noProof/>
+        </w:rPr>
+        <w:drawing>
+          <wp:inline distT="0" distB="0" distL="0" distR="0" wp14:anchorId="2BB2C72C" wp14:editId="048FA932">
+            <wp:extent cx="1371600" cy="914400"/>
+            <wp:effectExtent l="0" t="0" r="0" b="0"/>
+            <wp:docPr id="2" name="Picture 2" descr="A close up of a logo&#10;&#10;Description automatically generated"/>
+            <wp:cNvGraphicFramePr>
+              <a:graphicFrameLocks xmlns:a="http://schemas.openxmlformats.org/drawingml/2006/main" noChangeAspect="1"/>
+            </wp:cNvGraphicFramePr>
+            <a:graphic xmlns:a="http://schemas.openxmlformats.org/drawingml/2006/main">
+              <a:graphicData uri="http://schemas.openxmlformats.org/drawingml/2006/picture">
+                <pic:pic xmlns:pic="http://schemas.openxmlformats.org/drawingml/2006/picture">
+                  <pic:nvPicPr>
+                    <pic:cNvPr id="2" name="40.0 Clean 1900-2 Power Cycling over Time.png"/>
+                    <pic:cNvPicPr/>
+                  </pic:nvPicPr>
+                  <pic:blipFill>
+                    <a:blip r:embed="rId31" cstate="print">
+                      <a:extLst>
+                        <a:ext uri="{28A0092B-C50C-407E-A947-70E740481C1C}">
+                          <a14:useLocalDpi xmlns:a14="http://schemas.microsoft.com/office/drawing/2010/main" val="0"/>
+                        </a:ext>
+                      </a:extLst>
+                    </a:blip>
+                    <a:stretch>
+                      <a:fillRect/>
+                    </a:stretch>
+                  </pic:blipFill>
+                  <pic:spPr>
+                    <a:xfrm>
+                      <a:off x="0" y="0"/>
+                      <a:ext cx="1371600" cy="914400"/>
+                    </a:xfrm>
+                    <a:prstGeom prst="rect">
+                      <a:avLst/>
+                    </a:prstGeom>
+                  </pic:spPr>
+                </pic:pic>
+              </a:graphicData>
+            </a:graphic>
+          </wp:inline>
+        </w:drawing>
+      </w:r>
+      <w:r>
+        <w:rPr>
+          <w:noProof/>
+        </w:rPr>
+        <w:drawing>
+          <wp:inline distT="0" distB="0" distL="0" distR="0" wp14:anchorId="165A9E36" wp14:editId="2D743631">
+            <wp:extent cx="1371600" cy="914400"/>
+            <wp:effectExtent l="0" t="0" r="0" b="0"/>
+            <wp:docPr id="9" name="Picture 9" descr="A close up of a logo&#10;&#10;Description automatically generated"/>
+            <wp:cNvGraphicFramePr>
+              <a:graphicFrameLocks xmlns:a="http://schemas.openxmlformats.org/drawingml/2006/main" noChangeAspect="1"/>
+            </wp:cNvGraphicFramePr>
+            <a:graphic xmlns:a="http://schemas.openxmlformats.org/drawingml/2006/main">
+              <a:graphicData uri="http://schemas.openxmlformats.org/drawingml/2006/picture">
+                <pic:pic xmlns:pic="http://schemas.openxmlformats.org/drawingml/2006/picture">
+                  <pic:nvPicPr>
+                    <pic:cNvPr id="9" name="40.0 Dirty MERV 8-4 Power Cycling over Time.png"/>
+                    <pic:cNvPicPr/>
+                  </pic:nvPicPr>
+                  <pic:blipFill>
+                    <a:blip r:embed="rId32" cstate="print">
+                      <a:extLst>
+                        <a:ext uri="{28A0092B-C50C-407E-A947-70E740481C1C}">
+                          <a14:useLocalDpi xmlns:a14="http://schemas.microsoft.com/office/drawing/2010/main" val="0"/>
+                        </a:ext>
+                      </a:extLst>
+                    </a:blip>
+                    <a:stretch>
+                      <a:fillRect/>
+                    </a:stretch>
+                  </pic:blipFill>
+                  <pic:spPr>
+                    <a:xfrm>
+                      <a:off x="0" y="0"/>
+                      <a:ext cx="1371600" cy="914400"/>
+                    </a:xfrm>
+                    <a:prstGeom prst="rect">
+                      <a:avLst/>
+                    </a:prstGeom>
+                  </pic:spPr>
+                </pic:pic>
+              </a:graphicData>
+            </a:graphic>
+          </wp:inline>
+        </w:drawing>
+      </w:r>
+      <w:r>
+        <w:rPr>
+          <w:noProof/>
+        </w:rPr>
+        <w:drawing>
+          <wp:inline distT="0" distB="0" distL="0" distR="0" wp14:anchorId="5E4FAE98" wp14:editId="31E9F149">
+            <wp:extent cx="1371600" cy="914400"/>
+            <wp:effectExtent l="0" t="0" r="0" b="0"/>
+            <wp:docPr id="10" name="Picture 10" descr="A screenshot of a cell phone&#10;&#10;Description automatically generated"/>
+            <wp:cNvGraphicFramePr>
+              <a:graphicFrameLocks xmlns:a="http://schemas.openxmlformats.org/drawingml/2006/main" noChangeAspect="1"/>
+            </wp:cNvGraphicFramePr>
+            <a:graphic xmlns:a="http://schemas.openxmlformats.org/drawingml/2006/main">
+              <a:graphicData uri="http://schemas.openxmlformats.org/drawingml/2006/picture">
+                <pic:pic xmlns:pic="http://schemas.openxmlformats.org/drawingml/2006/picture">
+                  <pic:nvPicPr>
+                    <pic:cNvPr id="10" name="40.0 Dirty MERV 8-5 Power Cycling over Time.png"/>
+                    <pic:cNvPicPr/>
+                  </pic:nvPicPr>
+                  <pic:blipFill>
+                    <a:blip r:embed="rId33" cstate="print">
+                      <a:extLst>
+                        <a:ext uri="{28A0092B-C50C-407E-A947-70E740481C1C}">
+                          <a14:useLocalDpi xmlns:a14="http://schemas.microsoft.com/office/drawing/2010/main" val="0"/>
+                        </a:ext>
+                      </a:extLst>
+                    </a:blip>
+                    <a:stretch>
+                      <a:fillRect/>
+                    </a:stretch>
+                  </pic:blipFill>
+                  <pic:spPr>
+                    <a:xfrm>
+                      <a:off x="0" y="0"/>
+                      <a:ext cx="1371600" cy="914400"/>
+                    </a:xfrm>
+                    <a:prstGeom prst="rect">
+                      <a:avLst/>
+                    </a:prstGeom>
+                  </pic:spPr>
+                </pic:pic>
+              </a:graphicData>
+            </a:graphic>
+          </wp:inline>
+        </w:drawing>
+      </w:r>
+      <w:r>
+        <w:rPr>
+          <w:noProof/>
+        </w:rPr>
+        <w:drawing>
+          <wp:inline distT="0" distB="0" distL="0" distR="0" wp14:anchorId="76DA3EDB" wp14:editId="2DAA4062">
+            <wp:extent cx="1371600" cy="914400"/>
+            <wp:effectExtent l="0" t="0" r="0" b="0"/>
+            <wp:docPr id="7" name="Picture 7" descr="A screenshot of a cell phone&#10;&#10;Description automatically generated"/>
+            <wp:cNvGraphicFramePr>
+              <a:graphicFrameLocks xmlns:a="http://schemas.openxmlformats.org/drawingml/2006/main" noChangeAspect="1"/>
+            </wp:cNvGraphicFramePr>
+            <a:graphic xmlns:a="http://schemas.openxmlformats.org/drawingml/2006/main">
+              <a:graphicData uri="http://schemas.openxmlformats.org/drawingml/2006/picture">
+                <pic:pic xmlns:pic="http://schemas.openxmlformats.org/drawingml/2006/picture">
+                  <pic:nvPicPr>
+                    <pic:cNvPr id="7" name="40.0 Dirty 1900-4 Power Cycling over Time.png"/>
+                    <pic:cNvPicPr/>
+                  </pic:nvPicPr>
+                  <pic:blipFill>
+                    <a:blip r:embed="rId34" cstate="print">
+                      <a:extLst>
+                        <a:ext uri="{28A0092B-C50C-407E-A947-70E740481C1C}">
+                          <a14:useLocalDpi xmlns:a14="http://schemas.microsoft.com/office/drawing/2010/main" val="0"/>
+                        </a:ext>
+                      </a:extLst>
+                    </a:blip>
+                    <a:stretch>
+                      <a:fillRect/>
+                    </a:stretch>
+                  </pic:blipFill>
+                  <pic:spPr>
+                    <a:xfrm>
+                      <a:off x="0" y="0"/>
+                      <a:ext cx="1371600" cy="914400"/>
+                    </a:xfrm>
+                    <a:prstGeom prst="rect">
+                      <a:avLst/>
+                    </a:prstGeom>
+                  </pic:spPr>
+                </pic:pic>
+              </a:graphicData>
+            </a:graphic>
+          </wp:inline>
+        </w:drawing>
+      </w:r>
+      <w:r>
+        <w:rPr>
+          <w:noProof/>
+        </w:rPr>
+        <w:drawing>
+          <wp:inline distT="0" distB="0" distL="0" distR="0" wp14:anchorId="7774CDEF" wp14:editId="570D3DF6">
+            <wp:extent cx="1371600" cy="914400"/>
+            <wp:effectExtent l="0" t="0" r="0" b="0"/>
+            <wp:docPr id="8" name="Picture 8" descr="A screenshot of a cell phone&#10;&#10;Description automatically generated"/>
+            <wp:cNvGraphicFramePr>
+              <a:graphicFrameLocks xmlns:a="http://schemas.openxmlformats.org/drawingml/2006/main" noChangeAspect="1"/>
+            </wp:cNvGraphicFramePr>
+            <a:graphic xmlns:a="http://schemas.openxmlformats.org/drawingml/2006/main">
+              <a:graphicData uri="http://schemas.openxmlformats.org/drawingml/2006/picture">
+                <pic:pic xmlns:pic="http://schemas.openxmlformats.org/drawingml/2006/picture">
+                  <pic:nvPicPr>
+                    <pic:cNvPr id="8" name="40.0 Dirty 1900-5 Power Cycling over Time.png"/>
+                    <pic:cNvPicPr/>
+                  </pic:nvPicPr>
+                  <pic:blipFill>
+                    <a:blip r:embed="rId35" cstate="print">
+                      <a:extLst>
+                        <a:ext uri="{28A0092B-C50C-407E-A947-70E740481C1C}">
+                          <a14:useLocalDpi xmlns:a14="http://schemas.microsoft.com/office/drawing/2010/main" val="0"/>
+                        </a:ext>
+                      </a:extLst>
+                    </a:blip>
+                    <a:stretch>
+                      <a:fillRect/>
+                    </a:stretch>
+                  </pic:blipFill>
+                  <pic:spPr>
+                    <a:xfrm>
+                      <a:off x="0" y="0"/>
+                      <a:ext cx="1371600" cy="914400"/>
+                    </a:xfrm>
+                    <a:prstGeom prst="rect">
+                      <a:avLst/>
+                    </a:prstGeom>
+                  </pic:spPr>
+                </pic:pic>
+              </a:graphicData>
+            </a:graphic>
+          </wp:inline>
+        </w:drawing>
+      </w:r>
+      <w:r>
+        <w:rPr>
+          <w:noProof/>
+        </w:rPr>
+        <w:drawing>
+          <wp:inline distT="0" distB="0" distL="0" distR="0" wp14:anchorId="320EF530" wp14:editId="02E0FEB8">
+            <wp:extent cx="1371600" cy="914400"/>
+            <wp:effectExtent l="0" t="0" r="0" b="0"/>
+            <wp:docPr id="13" name="Picture 13" descr="A close up of a logo&#10;&#10;Description automatically generated"/>
+            <wp:cNvGraphicFramePr>
+              <a:graphicFrameLocks xmlns:a="http://schemas.openxmlformats.org/drawingml/2006/main" noChangeAspect="1"/>
+            </wp:cNvGraphicFramePr>
+            <a:graphic xmlns:a="http://schemas.openxmlformats.org/drawingml/2006/main">
+              <a:graphicData uri="http://schemas.openxmlformats.org/drawingml/2006/picture">
+                <pic:pic xmlns:pic="http://schemas.openxmlformats.org/drawingml/2006/picture">
+                  <pic:nvPicPr>
+                    <pic:cNvPr id="13" name="95.0 Clean FG-1 Power Cycling over Time.png"/>
+                    <pic:cNvPicPr/>
+                  </pic:nvPicPr>
+                  <pic:blipFill>
+                    <a:blip r:embed="rId36" cstate="print">
+                      <a:extLst>
+                        <a:ext uri="{28A0092B-C50C-407E-A947-70E740481C1C}">
+                          <a14:useLocalDpi xmlns:a14="http://schemas.microsoft.com/office/drawing/2010/main" val="0"/>
+                        </a:ext>
+                      </a:extLst>
+                    </a:blip>
+                    <a:stretch>
+                      <a:fillRect/>
+                    </a:stretch>
+                  </pic:blipFill>
+                  <pic:spPr>
+                    <a:xfrm>
+                      <a:off x="0" y="0"/>
+                      <a:ext cx="1371600" cy="914400"/>
+                    </a:xfrm>
+                    <a:prstGeom prst="rect">
+                      <a:avLst/>
+                    </a:prstGeom>
+                  </pic:spPr>
+                </pic:pic>
+              </a:graphicData>
+            </a:graphic>
+          </wp:inline>
+        </w:drawing>
+      </w:r>
+      <w:r>
+        <w:rPr>
+          <w:noProof/>
+        </w:rPr>
+        <w:drawing>
+          <wp:inline distT="0" distB="0" distL="0" distR="0" wp14:anchorId="0C9888E0" wp14:editId="52C7BD69">
+            <wp:extent cx="1371600" cy="914400"/>
+            <wp:effectExtent l="0" t="0" r="0" b="0"/>
+            <wp:docPr id="14" name="Picture 14" descr="A screenshot of a cell phone&#10;&#10;Description automatically generated"/>
+            <wp:cNvGraphicFramePr>
+              <a:graphicFrameLocks xmlns:a="http://schemas.openxmlformats.org/drawingml/2006/main" noChangeAspect="1"/>
+            </wp:cNvGraphicFramePr>
+            <a:graphic xmlns:a="http://schemas.openxmlformats.org/drawingml/2006/main">
+              <a:graphicData uri="http://schemas.openxmlformats.org/drawingml/2006/picture">
+                <pic:pic xmlns:pic="http://schemas.openxmlformats.org/drawingml/2006/picture">
+                  <pic:nvPicPr>
+                    <pic:cNvPr id="14" name="95.0 Clean FG-2 Power Cycling over Time.png"/>
+                    <pic:cNvPicPr/>
+                  </pic:nvPicPr>
+                  <pic:blipFill>
+                    <a:blip r:embed="rId37" cstate="print">
+                      <a:extLst>
+                        <a:ext uri="{28A0092B-C50C-407E-A947-70E740481C1C}">
+                          <a14:useLocalDpi xmlns:a14="http://schemas.microsoft.com/office/drawing/2010/main" val="0"/>
+                        </a:ext>
+                      </a:extLst>
+                    </a:blip>
+                    <a:stretch>
+                      <a:fillRect/>
+                    </a:stretch>
+                  </pic:blipFill>
+                  <pic:spPr>
+                    <a:xfrm>
+                      <a:off x="0" y="0"/>
+                      <a:ext cx="1371600" cy="914400"/>
+                    </a:xfrm>
+                    <a:prstGeom prst="rect">
+                      <a:avLst/>
+                    </a:prstGeom>
+                  </pic:spPr>
+                </pic:pic>
+              </a:graphicData>
+            </a:graphic>
+          </wp:inline>
+        </w:drawing>
+      </w:r>
+      <w:r>
+        <w:rPr>
+          <w:noProof/>
+        </w:rPr>
+        <w:drawing>
+          <wp:inline distT="0" distB="0" distL="0" distR="0" wp14:anchorId="53BA5347" wp14:editId="2E19BC29">
+            <wp:extent cx="1371600" cy="914400"/>
+            <wp:effectExtent l="0" t="0" r="0" b="0"/>
+            <wp:docPr id="15" name="Picture 15" descr="A screenshot of a cell phone&#10;&#10;Description automatically generated"/>
+            <wp:cNvGraphicFramePr>
+              <a:graphicFrameLocks xmlns:a="http://schemas.openxmlformats.org/drawingml/2006/main" noChangeAspect="1"/>
+            </wp:cNvGraphicFramePr>
+            <a:graphic xmlns:a="http://schemas.openxmlformats.org/drawingml/2006/main">
+              <a:graphicData uri="http://schemas.openxmlformats.org/drawingml/2006/picture">
+                <pic:pic xmlns:pic="http://schemas.openxmlformats.org/drawingml/2006/picture">
+                  <pic:nvPicPr>
+                    <pic:cNvPr id="15" name="95.0 Clean MERV 8-1 Power Cycling over Time.png"/>
+                    <pic:cNvPicPr/>
+                  </pic:nvPicPr>
+                  <pic:blipFill>
+                    <a:blip r:embed="rId38" cstate="print">
+                      <a:extLst>
+                        <a:ext uri="{28A0092B-C50C-407E-A947-70E740481C1C}">
+                          <a14:useLocalDpi xmlns:a14="http://schemas.microsoft.com/office/drawing/2010/main" val="0"/>
+                        </a:ext>
+                      </a:extLst>
+                    </a:blip>
+                    <a:stretch>
+                      <a:fillRect/>
+                    </a:stretch>
+                  </pic:blipFill>
+                  <pic:spPr>
+                    <a:xfrm>
+                      <a:off x="0" y="0"/>
+                      <a:ext cx="1371600" cy="914400"/>
+                    </a:xfrm>
+                    <a:prstGeom prst="rect">
+                      <a:avLst/>
+                    </a:prstGeom>
+                  </pic:spPr>
+                </pic:pic>
+              </a:graphicData>
+            </a:graphic>
+          </wp:inline>
+        </w:drawing>
+      </w:r>
+      <w:r>
+        <w:rPr>
+          <w:noProof/>
+        </w:rPr>
+        <w:drawing>
+          <wp:inline distT="0" distB="0" distL="0" distR="0" wp14:anchorId="2C5443EB" wp14:editId="37BE4BBD">
+            <wp:extent cx="1371600" cy="914400"/>
+            <wp:effectExtent l="0" t="0" r="0" b="0"/>
+            <wp:docPr id="16" name="Picture 16" descr="A screenshot of a cell phone&#10;&#10;Description automatically generated"/>
+            <wp:cNvGraphicFramePr>
+              <a:graphicFrameLocks xmlns:a="http://schemas.openxmlformats.org/drawingml/2006/main" noChangeAspect="1"/>
+            </wp:cNvGraphicFramePr>
+            <a:graphic xmlns:a="http://schemas.openxmlformats.org/drawingml/2006/main">
+              <a:graphicData uri="http://schemas.openxmlformats.org/drawingml/2006/picture">
+                <pic:pic xmlns:pic="http://schemas.openxmlformats.org/drawingml/2006/picture">
+                  <pic:nvPicPr>
+                    <pic:cNvPr id="16" name="95.0 Clean MERV 8-2 Power Cycling over Time.png"/>
+                    <pic:cNvPicPr/>
+                  </pic:nvPicPr>
+                  <pic:blipFill>
+                    <a:blip r:embed="rId39" cstate="print">
+                      <a:extLst>
+                        <a:ext uri="{28A0092B-C50C-407E-A947-70E740481C1C}">
+                          <a14:useLocalDpi xmlns:a14="http://schemas.microsoft.com/office/drawing/2010/main" val="0"/>
+                        </a:ext>
+                      </a:extLst>
+                    </a:blip>
+                    <a:stretch>
+                      <a:fillRect/>
+                    </a:stretch>
+                  </pic:blipFill>
+                  <pic:spPr>
+                    <a:xfrm>
+                      <a:off x="0" y="0"/>
+                      <a:ext cx="1371600" cy="914400"/>
+                    </a:xfrm>
+                    <a:prstGeom prst="rect">
+                      <a:avLst/>
+                    </a:prstGeom>
+                  </pic:spPr>
+                </pic:pic>
+              </a:graphicData>
+            </a:graphic>
+          </wp:inline>
+        </w:drawing>
+      </w:r>
+      <w:r>
+        <w:rPr>
+          <w:noProof/>
+        </w:rPr>
+        <w:drawing>
+          <wp:inline distT="0" distB="0" distL="0" distR="0" wp14:anchorId="1A6C626F" wp14:editId="4B090ED2">
+            <wp:extent cx="1371600" cy="914400"/>
+            <wp:effectExtent l="0" t="0" r="0" b="0"/>
+            <wp:docPr id="11" name="Picture 11" descr="A close up of a logo&#10;&#10;Description automatically generated"/>
+            <wp:cNvGraphicFramePr>
+              <a:graphicFrameLocks xmlns:a="http://schemas.openxmlformats.org/drawingml/2006/main" noChangeAspect="1"/>
+            </wp:cNvGraphicFramePr>
+            <a:graphic xmlns:a="http://schemas.openxmlformats.org/drawingml/2006/main">
+              <a:graphicData uri="http://schemas.openxmlformats.org/drawingml/2006/picture">
+                <pic:pic xmlns:pic="http://schemas.openxmlformats.org/drawingml/2006/picture">
+                  <pic:nvPicPr>
+                    <pic:cNvPr id="11" name="95.0 Clean 1900-1 Power Cycling over Time.png"/>
+                    <pic:cNvPicPr/>
+                  </pic:nvPicPr>
+                  <pic:blipFill>
+                    <a:blip r:embed="rId40" cstate="print">
+                      <a:extLst>
+                        <a:ext uri="{28A0092B-C50C-407E-A947-70E740481C1C}">
+                          <a14:useLocalDpi xmlns:a14="http://schemas.microsoft.com/office/drawing/2010/main" val="0"/>
+                        </a:ext>
+                      </a:extLst>
+                    </a:blip>
+                    <a:stretch>
+                      <a:fillRect/>
+                    </a:stretch>
+                  </pic:blipFill>
+                  <pic:spPr>
+                    <a:xfrm>
+                      <a:off x="0" y="0"/>
+                      <a:ext cx="1371600" cy="914400"/>
+                    </a:xfrm>
+                    <a:prstGeom prst="rect">
+                      <a:avLst/>
+                    </a:prstGeom>
+                  </pic:spPr>
+                </pic:pic>
+              </a:graphicData>
+            </a:graphic>
+          </wp:inline>
+        </w:drawing>
+      </w:r>
+      <w:r>
+        <w:rPr>
+          <w:noProof/>
+        </w:rPr>
+        <w:drawing>
+          <wp:inline distT="0" distB="0" distL="0" distR="0" wp14:anchorId="358A679B" wp14:editId="19B56C91">
+            <wp:extent cx="1371600" cy="914400"/>
+            <wp:effectExtent l="0" t="0" r="0" b="0"/>
+            <wp:docPr id="12" name="Picture 12" descr="A screenshot of a cell phone&#10;&#10;Description automatically generated"/>
+            <wp:cNvGraphicFramePr>
+              <a:graphicFrameLocks xmlns:a="http://schemas.openxmlformats.org/drawingml/2006/main" noChangeAspect="1"/>
+            </wp:cNvGraphicFramePr>
+            <a:graphic xmlns:a="http://schemas.openxmlformats.org/drawingml/2006/main">
+              <a:graphicData uri="http://schemas.openxmlformats.org/drawingml/2006/picture">
+                <pic:pic xmlns:pic="http://schemas.openxmlformats.org/drawingml/2006/picture">
+                  <pic:nvPicPr>
+                    <pic:cNvPr id="12" name="95.0 Clean 1900-2 Power Cycling over Time.png"/>
+                    <pic:cNvPicPr/>
+                  </pic:nvPicPr>
+                  <pic:blipFill>
+                    <a:blip r:embed="rId41" cstate="print">
+                      <a:extLst>
+                        <a:ext uri="{28A0092B-C50C-407E-A947-70E740481C1C}">
+                          <a14:useLocalDpi xmlns:a14="http://schemas.microsoft.com/office/drawing/2010/main" val="0"/>
+                        </a:ext>
+                      </a:extLst>
+                    </a:blip>
+                    <a:stretch>
+                      <a:fillRect/>
+                    </a:stretch>
+                  </pic:blipFill>
+                  <pic:spPr>
+                    <a:xfrm>
+                      <a:off x="0" y="0"/>
+                      <a:ext cx="1371600" cy="914400"/>
+                    </a:xfrm>
+                    <a:prstGeom prst="rect">
+                      <a:avLst/>
+                    </a:prstGeom>
+                  </pic:spPr>
+                </pic:pic>
+              </a:graphicData>
+            </a:graphic>
+          </wp:inline>
+        </w:drawing>
+      </w:r>
+      <w:r>
+        <w:rPr>
+          <w:noProof/>
+        </w:rPr>
+        <w:drawing>
+          <wp:inline distT="0" distB="0" distL="0" distR="0" wp14:anchorId="6012C68C" wp14:editId="4B57DAD3">
+            <wp:extent cx="1371600" cy="914400"/>
+            <wp:effectExtent l="0" t="0" r="0" b="0"/>
+            <wp:docPr id="19" name="Picture 19" descr="A screenshot of a cell phone&#10;&#10;Description automatically generated"/>
+            <wp:cNvGraphicFramePr>
+              <a:graphicFrameLocks xmlns:a="http://schemas.openxmlformats.org/drawingml/2006/main" noChangeAspect="1"/>
+            </wp:cNvGraphicFramePr>
+            <a:graphic xmlns:a="http://schemas.openxmlformats.org/drawingml/2006/main">
+              <a:graphicData uri="http://schemas.openxmlformats.org/drawingml/2006/picture">
+                <pic:pic xmlns:pic="http://schemas.openxmlformats.org/drawingml/2006/picture">
+                  <pic:nvPicPr>
+                    <pic:cNvPr id="19" name="95.0 Dirty MERV 8-4 Power Cycling over Time.png"/>
+                    <pic:cNvPicPr/>
+                  </pic:nvPicPr>
+                  <pic:blipFill>
+                    <a:blip r:embed="rId42" cstate="print">
+                      <a:extLst>
+                        <a:ext uri="{28A0092B-C50C-407E-A947-70E740481C1C}">
+                          <a14:useLocalDpi xmlns:a14="http://schemas.microsoft.com/office/drawing/2010/main" val="0"/>
+                        </a:ext>
+                      </a:extLst>
+                    </a:blip>
+                    <a:stretch>
+                      <a:fillRect/>
+                    </a:stretch>
+                  </pic:blipFill>
+                  <pic:spPr>
+                    <a:xfrm>
+                      <a:off x="0" y="0"/>
+                      <a:ext cx="1371600" cy="914400"/>
+                    </a:xfrm>
+                    <a:prstGeom prst="rect">
+                      <a:avLst/>
+                    </a:prstGeom>
+                  </pic:spPr>
+                </pic:pic>
+              </a:graphicData>
+            </a:graphic>
+          </wp:inline>
+        </w:drawing>
+      </w:r>
+      <w:r>
+        <w:rPr>
+          <w:noProof/>
+        </w:rPr>
+        <w:drawing>
+          <wp:inline distT="0" distB="0" distL="0" distR="0" wp14:anchorId="0472B50F" wp14:editId="3F98C336">
+            <wp:extent cx="1371600" cy="914400"/>
+            <wp:effectExtent l="0" t="0" r="0" b="0"/>
+            <wp:docPr id="20" name="Picture 20" descr="A screenshot of a cell phone&#10;&#10;Description automatically generated"/>
+            <wp:cNvGraphicFramePr>
+              <a:graphicFrameLocks xmlns:a="http://schemas.openxmlformats.org/drawingml/2006/main" noChangeAspect="1"/>
+            </wp:cNvGraphicFramePr>
+            <a:graphic xmlns:a="http://schemas.openxmlformats.org/drawingml/2006/main">
+              <a:graphicData uri="http://schemas.openxmlformats.org/drawingml/2006/picture">
+                <pic:pic xmlns:pic="http://schemas.openxmlformats.org/drawingml/2006/picture">
+                  <pic:nvPicPr>
+                    <pic:cNvPr id="20" name="95.0 Dirty MERV 8-5 Power Cycling over Time.png"/>
+                    <pic:cNvPicPr/>
+                  </pic:nvPicPr>
+                  <pic:blipFill>
+                    <a:blip r:embed="rId43" cstate="print">
+                      <a:extLst>
+                        <a:ext uri="{28A0092B-C50C-407E-A947-70E740481C1C}">
+                          <a14:useLocalDpi xmlns:a14="http://schemas.microsoft.com/office/drawing/2010/main" val="0"/>
+                        </a:ext>
+                      </a:extLst>
+                    </a:blip>
+                    <a:stretch>
+                      <a:fillRect/>
+                    </a:stretch>
+                  </pic:blipFill>
+                  <pic:spPr>
+                    <a:xfrm>
+                      <a:off x="0" y="0"/>
+                      <a:ext cx="1371600" cy="914400"/>
+                    </a:xfrm>
+                    <a:prstGeom prst="rect">
+                      <a:avLst/>
+                    </a:prstGeom>
+                  </pic:spPr>
+                </pic:pic>
+              </a:graphicData>
+            </a:graphic>
+          </wp:inline>
+        </w:drawing>
+      </w:r>
+      <w:r>
+        <w:rPr>
+          <w:noProof/>
+        </w:rPr>
+        <w:drawing>
+          <wp:inline distT="0" distB="0" distL="0" distR="0" wp14:anchorId="6285C263" wp14:editId="407F2CA7">
+            <wp:extent cx="1371600" cy="914400"/>
+            <wp:effectExtent l="0" t="0" r="0" b="0"/>
+            <wp:docPr id="17" name="Picture 17" descr="A screenshot of a cell phone&#10;&#10;Description automatically generated"/>
+            <wp:cNvGraphicFramePr>
+              <a:graphicFrameLocks xmlns:a="http://schemas.openxmlformats.org/drawingml/2006/main" noChangeAspect="1"/>
+            </wp:cNvGraphicFramePr>
+            <a:graphic xmlns:a="http://schemas.openxmlformats.org/drawingml/2006/main">
+              <a:graphicData uri="http://schemas.openxmlformats.org/drawingml/2006/picture">
+                <pic:pic xmlns:pic="http://schemas.openxmlformats.org/drawingml/2006/picture">
+                  <pic:nvPicPr>
+                    <pic:cNvPr id="17" name="95.0 Dirty 1900-4 Power Cycling over Time.png"/>
+                    <pic:cNvPicPr/>
+                  </pic:nvPicPr>
+                  <pic:blipFill>
+                    <a:blip r:embed="rId44" cstate="print">
+                      <a:extLst>
+                        <a:ext uri="{28A0092B-C50C-407E-A947-70E740481C1C}">
+                          <a14:useLocalDpi xmlns:a14="http://schemas.microsoft.com/office/drawing/2010/main" val="0"/>
+                        </a:ext>
+                      </a:extLst>
+                    </a:blip>
+                    <a:stretch>
+                      <a:fillRect/>
+                    </a:stretch>
+                  </pic:blipFill>
+                  <pic:spPr>
+                    <a:xfrm>
+                      <a:off x="0" y="0"/>
+                      <a:ext cx="1371600" cy="914400"/>
+                    </a:xfrm>
+                    <a:prstGeom prst="rect">
+                      <a:avLst/>
+                    </a:prstGeom>
+                  </pic:spPr>
+                </pic:pic>
+              </a:graphicData>
+            </a:graphic>
+          </wp:inline>
+        </w:drawing>
+      </w:r>
+      <w:r>
+        <w:rPr>
+          <w:noProof/>
+        </w:rPr>
+        <w:drawing>
+          <wp:inline distT="0" distB="0" distL="0" distR="0" wp14:anchorId="69E0D097" wp14:editId="70AF2D75">
+            <wp:extent cx="1371600" cy="914400"/>
+            <wp:effectExtent l="0" t="0" r="0" b="0"/>
+            <wp:docPr id="18" name="Picture 18" descr="A screenshot of a cell phone&#10;&#10;Description automatically generated"/>
+            <wp:cNvGraphicFramePr>
+              <a:graphicFrameLocks xmlns:a="http://schemas.openxmlformats.org/drawingml/2006/main" noChangeAspect="1"/>
+            </wp:cNvGraphicFramePr>
+            <a:graphic xmlns:a="http://schemas.openxmlformats.org/drawingml/2006/main">
+              <a:graphicData uri="http://schemas.openxmlformats.org/drawingml/2006/picture">
+                <pic:pic xmlns:pic="http://schemas.openxmlformats.org/drawingml/2006/picture">
+                  <pic:nvPicPr>
+                    <pic:cNvPr id="18" name="95.0 Dirty 1900-5 Power Cycling over Time.png"/>
+                    <pic:cNvPicPr/>
+                  </pic:nvPicPr>
+                  <pic:blipFill>
+                    <a:blip r:embed="rId45" cstate="print">
+                      <a:extLst>
+                        <a:ext uri="{28A0092B-C50C-407E-A947-70E740481C1C}">
+                          <a14:useLocalDpi xmlns:a14="http://schemas.microsoft.com/office/drawing/2010/main" val="0"/>
+                        </a:ext>
+                      </a:extLst>
+                    </a:blip>
+                    <a:stretch>
+                      <a:fillRect/>
+                    </a:stretch>
+                  </pic:blipFill>
+                  <pic:spPr>
+                    <a:xfrm>
+                      <a:off x="0" y="0"/>
+                      <a:ext cx="1371600" cy="914400"/>
+                    </a:xfrm>
+                    <a:prstGeom prst="rect">
+                      <a:avLst/>
+                    </a:prstGeom>
+                  </pic:spPr>
+                </pic:pic>
+              </a:graphicData>
+            </a:graphic>
+          </wp:inline>
+        </w:drawing>
+      </w:r>
+    </w:p>
+    <w:p>
+      <w:pPr>
+        <w:jc w:val="center"/>
+      </w:pPr>
+      <w:proofErr w:type="gramStart"/>
+      <w:r>
+        <w:t>Figure :</w:t>
+      </w:r>
+      <w:proofErr w:type="gramEnd"/>
+    </w:p>
+    <w:p>
+      <w:pPr>
+        <w:jc w:val="center"/>
+      </w:pPr>
+    </w:p>
+    <w:p>
+      <w:pPr>
+        <w:ind w:firstLine="720"/>
+      </w:pPr>
+      <w:proofErr w:type="gramStart"/>
+      <w:r>
+        <w:t>Similarly</w:t>
+      </w:r>
+      <w:proofErr w:type="gramEnd"/>
+      <w:r>
+        <w:t xml:space="preserve"> to the power, the energy of the compressor and the fan were measured separately, then combined to get the total HVAC </w:t>
+      </w:r>
+      <w:r>
+        <w:t>energy</w:t>
+      </w:r>
+      <w:r>
+        <w:t xml:space="preserve">.  </w:t>
+      </w:r>
+      <w:r>
+        <w:t xml:space="preserve">The total energy was </w:t>
+      </w:r>
+      <w:r>
+        <w:t xml:space="preserve">calculated by </w:t>
+      </w:r>
+      <w:r>
+        <w:t>sum</w:t>
+      </w:r>
+      <w:r>
+        <w:t>ming</w:t>
+      </w:r>
+      <w:r>
+        <w:t xml:space="preserve"> over the first two hours of run time to get the total power consumption for each filter tested.</w:t>
+      </w:r>
       <w:bookmarkStart w:id="0" w:name="_GoBack"/>
       <w:bookmarkEnd w:id="0"/>
+    </w:p>
+    <w:p>
+      <w:pPr>
+        <w:jc w:val="center"/>
+      </w:pPr>
+      <w:r>
+        <w:rPr>
+          <w:noProof/>
+        </w:rPr>
+        <w:object w:dxaOrig="8480" w:dyaOrig="6680" w14:anchorId="068FD08F">
+          <v:shapetype id="_x0000_t75" coordsize="21600,21600" o:spt="75" o:preferrelative="t" path="m@4@5l@4@11@9@11@9@5xe" filled="f" stroked="f">
+            <v:stroke joinstyle="miter"/>
+            <v:formulas>
+              <v:f eqn="if lineDrawn pixelLineWidth 0"/>
+              <v:f eqn="sum @0 1 0"/>
+              <v:f eqn="sum 0 0 @1"/>
+              <v:f eqn="prod @2 1 2"/>
+              <v:f eqn="prod @3 21600 pixelWidth"/>
+              <v:f eqn="prod @3 21600 pixelHeight"/>
+              <v:f eqn="sum @0 0 1"/>
+              <v:f eqn="prod @6 1 2"/>
+              <v:f eqn="prod @7 21600 pixelWidth"/>
+              <v:f eqn="sum @8 21600 0"/>
+              <v:f eqn="prod @7 21600 pixelHeight"/>
+              <v:f eqn="sum @10 21600 0"/>
+            </v:formulas>
+            <v:path o:extrusionok="f" gradientshapeok="t" o:connecttype="rect"/>
+            <o:lock v:ext="edit" aspectratio="t"/>
+          </v:shapetype>
+          <v:shape id="_x0000_i1025" type="#_x0000_t75" alt="" style="width:347.25pt;height:273.05pt;mso-width-percent:0;mso-height-percent:0;mso-width-percent:0;mso-height-percent:0" o:ole="">
+            <v:imagedata r:id="rId46" o:title=""/>
+          </v:shape>
+          <o:OLEObject Type="Embed" ProgID="Excel.Sheet.12" ShapeID="_x0000_i1025" DrawAspect="Content" ObjectID="_1640440792" r:id="rId47"/>
+        </w:object>
+      </w:r>
+    </w:p>
+    <w:p>
+      <w:pPr>
+        <w:jc w:val="center"/>
+      </w:pPr>
+      <w:r>
+        <w:t>Table 1:</w:t>
+      </w:r>
+    </w:p>
+    <w:p>
+      <w:pPr>
+        <w:jc w:val="center"/>
+      </w:pPr>
+    </w:p>
+    <w:p>
+      <w:r>
+        <w:rPr>
+          <w:noProof/>
+        </w:rPr>
+        <w:drawing>
+          <wp:inline distT="0" distB="0" distL="0" distR="0" wp14:anchorId="4A809A0C" wp14:editId="59F4AAB3">
+            <wp:extent cx="5943600" cy="2971800"/>
+            <wp:effectExtent l="0" t="0" r="0" b="0"/>
+            <wp:docPr id="50" name="Picture 50"/>
+            <wp:cNvGraphicFramePr>
+              <a:graphicFrameLocks xmlns:a="http://schemas.openxmlformats.org/drawingml/2006/main" noChangeAspect="1"/>
+            </wp:cNvGraphicFramePr>
+            <a:graphic xmlns:a="http://schemas.openxmlformats.org/drawingml/2006/main">
+              <a:graphicData uri="http://schemas.openxmlformats.org/drawingml/2006/picture">
+                <pic:pic xmlns:pic="http://schemas.openxmlformats.org/drawingml/2006/picture">
+                  <pic:nvPicPr>
+                    <pic:cNvPr id="50" name="Heating_Season_HVAC_Energy.png"/>
+                    <pic:cNvPicPr/>
+                  </pic:nvPicPr>
+                  <pic:blipFill>
+                    <a:blip r:embed="rId48">
+                      <a:extLst>
+                        <a:ext uri="{28A0092B-C50C-407E-A947-70E740481C1C}">
+                          <a14:useLocalDpi xmlns:a14="http://schemas.microsoft.com/office/drawing/2010/main" val="0"/>
+                        </a:ext>
+                      </a:extLst>
+                    </a:blip>
+                    <a:stretch>
+                      <a:fillRect/>
+                    </a:stretch>
+                  </pic:blipFill>
+                  <pic:spPr>
+                    <a:xfrm>
+                      <a:off x="0" y="0"/>
+                      <a:ext cx="5943600" cy="2971800"/>
+                    </a:xfrm>
+                    <a:prstGeom prst="rect">
+                      <a:avLst/>
+                    </a:prstGeom>
+                  </pic:spPr>
+                </pic:pic>
+              </a:graphicData>
+            </a:graphic>
+          </wp:inline>
+        </w:drawing>
+      </w:r>
+    </w:p>
+    <w:p>
+      <w:r>
+        <w:rPr>
+          <w:noProof/>
+        </w:rPr>
+        <w:lastRenderedPageBreak/>
+        <w:drawing>
+          <wp:inline distT="0" distB="0" distL="0" distR="0" wp14:anchorId="3F3062CD" wp14:editId="152814BF">
+            <wp:extent cx="5943600" cy="2971800"/>
+            <wp:effectExtent l="0" t="0" r="0" b="0"/>
+            <wp:docPr id="51" name="Picture 51"/>
+            <wp:cNvGraphicFramePr>
+              <a:graphicFrameLocks xmlns:a="http://schemas.openxmlformats.org/drawingml/2006/main" noChangeAspect="1"/>
+            </wp:cNvGraphicFramePr>
+            <a:graphic xmlns:a="http://schemas.openxmlformats.org/drawingml/2006/main">
+              <a:graphicData uri="http://schemas.openxmlformats.org/drawingml/2006/picture">
+                <pic:pic xmlns:pic="http://schemas.openxmlformats.org/drawingml/2006/picture">
+                  <pic:nvPicPr>
+                    <pic:cNvPr id="51" name="Heating_Season_WholeHome_Energy.png"/>
+                    <pic:cNvPicPr/>
+                  </pic:nvPicPr>
+                  <pic:blipFill>
+                    <a:blip r:embed="rId49">
+                      <a:extLst>
+                        <a:ext uri="{28A0092B-C50C-407E-A947-70E740481C1C}">
+                          <a14:useLocalDpi xmlns:a14="http://schemas.microsoft.com/office/drawing/2010/main" val="0"/>
+                        </a:ext>
+                      </a:extLst>
+                    </a:blip>
+                    <a:stretch>
+                      <a:fillRect/>
+                    </a:stretch>
+                  </pic:blipFill>
+                  <pic:spPr>
+                    <a:xfrm>
+                      <a:off x="0" y="0"/>
+                      <a:ext cx="5943600" cy="2971800"/>
+                    </a:xfrm>
+                    <a:prstGeom prst="rect">
+                      <a:avLst/>
+                    </a:prstGeom>
+                  </pic:spPr>
+                </pic:pic>
+              </a:graphicData>
+            </a:graphic>
+          </wp:inline>
+        </w:drawing>
+      </w:r>
+    </w:p>
+    <w:p/>
+    <w:p>
+      <w:pPr>
+        <w:jc w:val="center"/>
+      </w:pPr>
+      <w:r>
+        <w:rPr>
+          <w:noProof/>
+        </w:rPr>
+        <w:drawing>
+          <wp:inline distT="0" distB="0" distL="0" distR="0" wp14:anchorId="0BA97766" wp14:editId="3D552F82">
+            <wp:extent cx="5943600" cy="2971800"/>
+            <wp:effectExtent l="0" t="0" r="0" b="0"/>
+            <wp:docPr id="49" name="Picture 49"/>
+            <wp:cNvGraphicFramePr>
+              <a:graphicFrameLocks xmlns:a="http://schemas.openxmlformats.org/drawingml/2006/main" noChangeAspect="1"/>
+            </wp:cNvGraphicFramePr>
+            <a:graphic xmlns:a="http://schemas.openxmlformats.org/drawingml/2006/main">
+              <a:graphicData uri="http://schemas.openxmlformats.org/drawingml/2006/picture">
+                <pic:pic xmlns:pic="http://schemas.openxmlformats.org/drawingml/2006/picture">
+                  <pic:nvPicPr>
+                    <pic:cNvPr id="49" name="Cooling_Season_HVAC_Energy.png"/>
+                    <pic:cNvPicPr/>
+                  </pic:nvPicPr>
+                  <pic:blipFill>
+                    <a:blip r:embed="rId50">
+                      <a:extLst>
+                        <a:ext uri="{28A0092B-C50C-407E-A947-70E740481C1C}">
+                          <a14:useLocalDpi xmlns:a14="http://schemas.microsoft.com/office/drawing/2010/main" val="0"/>
+                        </a:ext>
+                      </a:extLst>
+                    </a:blip>
+                    <a:stretch>
+                      <a:fillRect/>
+                    </a:stretch>
+                  </pic:blipFill>
+                  <pic:spPr>
+                    <a:xfrm>
+                      <a:off x="0" y="0"/>
+                      <a:ext cx="5943600" cy="2971800"/>
+                    </a:xfrm>
+                    <a:prstGeom prst="rect">
+                      <a:avLst/>
+                    </a:prstGeom>
+                  </pic:spPr>
+                </pic:pic>
+              </a:graphicData>
+            </a:graphic>
+          </wp:inline>
+        </w:drawing>
+      </w:r>
+    </w:p>
+    <w:p>
+      <w:pPr>
+        <w:jc w:val="center"/>
+      </w:pPr>
+    </w:p>
+    <w:p>
+      <w:pPr>
+        <w:jc w:val="center"/>
+      </w:pPr>
+      <w:r>
+        <w:rPr>
+          <w:noProof/>
+        </w:rPr>
+        <w:lastRenderedPageBreak/>
+        <w:drawing>
+          <wp:inline distT="0" distB="0" distL="0" distR="0" wp14:anchorId="5AB443F6" wp14:editId="21A8957A">
+            <wp:extent cx="5943600" cy="2971800"/>
+            <wp:effectExtent l="0" t="0" r="0" b="0"/>
+            <wp:docPr id="52" name="Picture 52"/>
+            <wp:cNvGraphicFramePr>
+              <a:graphicFrameLocks xmlns:a="http://schemas.openxmlformats.org/drawingml/2006/main" noChangeAspect="1"/>
+            </wp:cNvGraphicFramePr>
+            <a:graphic xmlns:a="http://schemas.openxmlformats.org/drawingml/2006/main">
+              <a:graphicData uri="http://schemas.openxmlformats.org/drawingml/2006/picture">
+                <pic:pic xmlns:pic="http://schemas.openxmlformats.org/drawingml/2006/picture">
+                  <pic:nvPicPr>
+                    <pic:cNvPr id="52" name="Cooling_Season_WholeHome_Energy.png"/>
+                    <pic:cNvPicPr/>
+                  </pic:nvPicPr>
+                  <pic:blipFill>
+                    <a:blip r:embed="rId51">
+                      <a:extLst>
+                        <a:ext uri="{28A0092B-C50C-407E-A947-70E740481C1C}">
+                          <a14:useLocalDpi xmlns:a14="http://schemas.microsoft.com/office/drawing/2010/main" val="0"/>
+                        </a:ext>
+                      </a:extLst>
+                    </a:blip>
+                    <a:stretch>
+                      <a:fillRect/>
+                    </a:stretch>
+                  </pic:blipFill>
+                  <pic:spPr>
+                    <a:xfrm>
+                      <a:off x="0" y="0"/>
+                      <a:ext cx="5943600" cy="2971800"/>
+                    </a:xfrm>
+                    <a:prstGeom prst="rect">
+                      <a:avLst/>
+                    </a:prstGeom>
+                  </pic:spPr>
+                </pic:pic>
+              </a:graphicData>
+            </a:graphic>
+          </wp:inline>
+        </w:drawing>
+      </w:r>
+    </w:p>
+    <w:p>
+      <w:pPr>
+        <w:jc w:val="center"/>
+      </w:pPr>
+    </w:p>
+    <w:p>
+      <w:pPr>
+        <w:jc w:val="center"/>
+      </w:pPr>
+    </w:p>
+    <w:p>
+      <w:pPr>
+        <w:jc w:val="center"/>
+      </w:pPr>
+    </w:p>
+    <w:p/>
+    <w:p>
+      <w:pPr>
+        <w:jc w:val="center"/>
+      </w:pPr>
     </w:p>
     <w:sectPr>
       <w:pgSz w:w="12240" w:h="15840"/>

</xml_diff>